<commit_message>
Adding missing files and last task
</commit_message>
<xml_diff>
--- a/Project/Москера Креспо Адриан Хосуэ отчет по практике.docx
+++ b/Project/Москера Креспо Адриан Хосуэ отчет по практике.docx
@@ -1,8 +1,8 @@
 
 <file path=word/document.xml><?xml version="1.0" encoding="utf-8"?>
-<w:document xmlns:wpc="http://schemas.microsoft.com/office/word/2010/wordprocessingCanvas" xmlns:mc="http://schemas.openxmlformats.org/markup-compatibility/2006" xmlns:o="urn:schemas-microsoft-com:office:office" xmlns:r="http://schemas.openxmlformats.org/officeDocument/2006/relationships" xmlns:m="http://schemas.openxmlformats.org/officeDocument/2006/math" xmlns:v="urn:schemas-microsoft-com:vml" xmlns:wp14="http://schemas.microsoft.com/office/word/2010/wordprocessingDrawing" xmlns:wp="http://schemas.openxmlformats.org/drawingml/2006/wordprocessingDrawing" xmlns:w10="urn:schemas-microsoft-com:office:word" xmlns:w="http://schemas.openxmlformats.org/wordprocessingml/2006/main" xmlns:w14="http://schemas.microsoft.com/office/word/2010/wordml" xmlns:w15="http://schemas.microsoft.com/office/word/2012/wordml" xmlns:wpg="http://schemas.microsoft.com/office/word/2010/wordprocessingGroup" xmlns:wpi="http://schemas.microsoft.com/office/word/2010/wordprocessingInk" xmlns:wne="http://schemas.microsoft.com/office/word/2006/wordml" xmlns:wps="http://schemas.microsoft.com/office/word/2010/wordprocessingShape" mc:Ignorable="w14 w15 wp14">
+<w:document xmlns:wpc="http://schemas.microsoft.com/office/word/2010/wordprocessingCanvas" xmlns:mc="http://schemas.openxmlformats.org/markup-compatibility/2006" xmlns:o="urn:schemas-microsoft-com:office:office" xmlns:r="http://schemas.openxmlformats.org/officeDocument/2006/relationships" xmlns:m="http://schemas.openxmlformats.org/officeDocument/2006/math" xmlns:v="urn:schemas-microsoft-com:vml" xmlns:wp14="http://schemas.microsoft.com/office/word/2010/wordprocessingDrawing" xmlns:wp="http://schemas.openxmlformats.org/drawingml/2006/wordprocessingDrawing" xmlns:w10="urn:schemas-microsoft-com:office:word" xmlns:w="http://schemas.openxmlformats.org/wordprocessingml/2006/main" xmlns:w14="http://schemas.microsoft.com/office/word/2010/wordml" xmlns:w15="http://schemas.microsoft.com/office/word/2012/wordml" xmlns:wpg="http://schemas.microsoft.com/office/word/2010/wordprocessingGroup" xmlns:wpi="http://schemas.microsoft.com/office/word/2010/wordprocessingInk" xmlns:wne="http://schemas.microsoft.com/office/word/2006/wordml" xmlns:wps="http://schemas.microsoft.com/office/word/2010/wordprocessingShape" xmlns:a="http://schemas.openxmlformats.org/drawingml/2006/main" xmlns:pic="http://schemas.openxmlformats.org/drawingml/2006/picture" xmlns:a14="http://schemas.microsoft.com/office/drawing/2010/main" mc:Ignorable="w14 w15 wp14">
   <w:body>
-    <w:p>
+    <w:p xmlns:wp14="http://schemas.microsoft.com/office/word/2010/wordml" wp14:textId="77777777">
       <w:pPr>
         <w:pStyle w:val="Sinespaciado"/>
         <w:spacing w:line="360" w:lineRule="auto"/>
@@ -17,7 +17,7 @@
           <w:lang w:val="es-EC"/>
         </w:rPr>
         <w:drawing>
-          <wp:inline distT="0" distB="0" distL="0" distR="0">
+          <wp:inline xmlns:wp14="http://schemas.microsoft.com/office/word/2010/wordprocessingDrawing" distT="0" distB="0" distL="0" distR="0" wp14:anchorId="1F1D90DD" wp14:editId="7777777">
             <wp:extent cx="410063" cy="540000"/>
             <wp:effectExtent l="0" t="0" r="0" b="0"/>
             <wp:docPr id="1" name="Imagen 1"/>
@@ -64,15 +64,15 @@
         <w:tblStyle w:val="InformeAPA"/>
         <w:tblW w:w="0" w:type="auto"/>
         <w:tblBorders>
-          <w:top w:val="none" w:sz="0" w:space="0" w:color="auto"/>
-          <w:bottom w:val="none" w:sz="0" w:space="0" w:color="auto"/>
+          <w:top w:val="none" w:color="auto" w:sz="0" w:space="0"/>
+          <w:bottom w:val="none" w:color="auto" w:sz="0" w:space="0"/>
         </w:tblBorders>
         <w:tblLook w:val="04A0" w:firstRow="1" w:lastRow="0" w:firstColumn="1" w:lastColumn="0" w:noHBand="0" w:noVBand="1"/>
       </w:tblPr>
       <w:tblGrid>
         <w:gridCol w:w="9026"/>
       </w:tblGrid>
-      <w:tr>
+      <w:tr xmlns:wp14="http://schemas.microsoft.com/office/word/2010/wordml" wp14:textId="77777777">
         <w:trPr>
           <w:cnfStyle w:val="100000000000" w:firstRow="1" w:lastRow="0" w:firstColumn="0" w:lastColumn="0" w:oddVBand="0" w:evenVBand="0" w:oddHBand="0" w:evenHBand="0" w:firstRowFirstColumn="0" w:firstRowLastColumn="0" w:lastRowFirstColumn="0" w:lastRowLastColumn="0"/>
         </w:trPr>
@@ -80,16 +80,16 @@
           <w:tcPr>
             <w:tcW w:w="9026" w:type="dxa"/>
             <w:tcBorders>
-              <w:top w:val="none" w:sz="0" w:space="0" w:color="auto"/>
-              <w:left w:val="none" w:sz="0" w:space="0" w:color="auto"/>
-              <w:bottom w:val="none" w:sz="0" w:space="0" w:color="auto"/>
-              <w:right w:val="none" w:sz="0" w:space="0" w:color="auto"/>
-              <w:tl2br w:val="none" w:sz="0" w:space="0" w:color="auto"/>
-              <w:tr2bl w:val="none" w:sz="0" w:space="0" w:color="auto"/>
+              <w:top w:val="none" w:color="auto" w:sz="0" w:space="0"/>
+              <w:left w:val="none" w:color="auto" w:sz="0" w:space="0"/>
+              <w:bottom w:val="none" w:color="auto" w:sz="0" w:space="0"/>
+              <w:right w:val="none" w:color="auto" w:sz="0" w:space="0"/>
+              <w:tl2br w:val="none" w:color="auto" w:sz="0" w:space="0"/>
+              <w:tr2bl w:val="none" w:color="auto" w:sz="0" w:space="0"/>
             </w:tcBorders>
             <w:vAlign w:val="center"/>
           </w:tcPr>
-          <w:p>
+          <w:p wp14:textId="77777777">
             <w:pPr>
               <w:pStyle w:val="Ttulo21"/>
               <w:rPr>
@@ -107,7 +107,7 @@
               <w:t>МИНИСТЕРСТВО НАУКИ И ВЫСШЕГО ОБРАЗОВАНИЯ РОССИЙСКОЙ ФЕДЕРАЦИИ</w:t>
             </w:r>
           </w:p>
-          <w:p>
+          <w:p wp14:textId="77777777">
             <w:pPr>
               <w:pStyle w:val="Ttulo21"/>
               <w:rPr>
@@ -125,7 +125,7 @@
               <w:t>Федеральное государственное автономное образовательное учреждение высшего образования</w:t>
             </w:r>
           </w:p>
-          <w:p>
+          <w:p wp14:textId="77777777">
             <w:pPr>
               <w:pStyle w:val="Ttulo21"/>
               <w:rPr>
@@ -145,7 +145,7 @@
               <w:t>«Дальневосточный федеральный университет»</w:t>
             </w:r>
           </w:p>
-          <w:p>
+          <w:p wp14:textId="77777777">
             <w:pPr>
               <w:pStyle w:val="Ttulo21"/>
               <w:rPr>
@@ -164,13 +164,13 @@
           </w:p>
         </w:tc>
       </w:tr>
-      <w:tr>
+      <w:tr xmlns:wp14="http://schemas.microsoft.com/office/word/2010/wordml" wp14:textId="77777777">
         <w:tc>
           <w:tcPr>
             <w:tcW w:w="9026" w:type="dxa"/>
             <w:vAlign w:val="center"/>
           </w:tcPr>
-          <w:p>
+          <w:p wp14:textId="77777777">
             <w:pPr>
               <w:pStyle w:val="Puesto"/>
               <w:rPr>
@@ -200,7 +200,7 @@
               <w:t xml:space="preserve"> ТЕХНОЛОГИЙ</w:t>
             </w:r>
           </w:p>
-          <w:p>
+          <w:p wp14:textId="77777777">
             <w:pPr>
               <w:pStyle w:val="Ttulo21"/>
               <w:rPr>
@@ -219,13 +219,13 @@
           </w:p>
         </w:tc>
       </w:tr>
-      <w:tr>
+      <w:tr xmlns:wp14="http://schemas.microsoft.com/office/word/2010/wordml" wp14:textId="77777777">
         <w:tc>
           <w:tcPr>
             <w:tcW w:w="9026" w:type="dxa"/>
             <w:vAlign w:val="center"/>
           </w:tcPr>
-          <w:p>
+          <w:p wp14:textId="77777777">
             <w:pPr>
               <w:pStyle w:val="Puesto"/>
               <w:spacing w:line="360" w:lineRule="auto"/>
@@ -235,7 +235,7 @@
               </w:rPr>
             </w:pPr>
           </w:p>
-          <w:p>
+          <w:p wp14:textId="77777777">
             <w:pPr>
               <w:pStyle w:val="Puesto"/>
               <w:rPr>
@@ -251,7 +251,7 @@
               <w:t>О Т Ч Е Т</w:t>
             </w:r>
           </w:p>
-          <w:p>
+          <w:p wp14:textId="77777777">
             <w:pPr>
               <w:pStyle w:val="Puesto"/>
               <w:rPr>
@@ -267,7 +267,7 @@
               <w:t xml:space="preserve">о прохождении учебной практики. </w:t>
             </w:r>
           </w:p>
-          <w:p>
+          <w:p wp14:textId="77777777">
             <w:pPr>
               <w:pStyle w:val="Puesto"/>
               <w:rPr>
@@ -283,7 +283,7 @@
               <w:t xml:space="preserve">Технологическая (проектно-технологическая) практика </w:t>
             </w:r>
           </w:p>
-          <w:p>
+          <w:p wp14:textId="77777777">
             <w:pPr>
               <w:pStyle w:val="Puesto"/>
               <w:rPr>
@@ -299,7 +299,7 @@
               <w:t>направление подготовки 02.03.01 «Математика и компьютерные науки»</w:t>
             </w:r>
           </w:p>
-          <w:p>
+          <w:p wp14:textId="77777777">
             <w:pPr>
               <w:pStyle w:val="Puesto"/>
               <w:rPr>
@@ -318,7 +318,7 @@
         </w:tc>
       </w:tr>
     </w:tbl>
-    <w:p>
+    <w:p xmlns:wp14="http://schemas.microsoft.com/office/word/2010/wordml" wp14:textId="77777777">
       <w:pPr>
         <w:pStyle w:val="Ttulo21"/>
         <w:spacing w:line="360" w:lineRule="auto"/>
@@ -328,7 +328,7 @@
         </w:rPr>
       </w:pPr>
     </w:p>
-    <w:p>
+    <w:p xmlns:wp14="http://schemas.microsoft.com/office/word/2010/wordml" wp14:textId="77777777">
       <w:pPr>
         <w:pStyle w:val="Ttulo21"/>
         <w:spacing w:line="360" w:lineRule="auto"/>
@@ -338,7 +338,7 @@
         </w:rPr>
       </w:pPr>
     </w:p>
-    <w:p>
+    <w:p xmlns:wp14="http://schemas.microsoft.com/office/word/2010/wordml" wp14:textId="77777777">
       <w:pPr>
         <w:pStyle w:val="Ttulo21"/>
         <w:spacing w:line="360" w:lineRule="auto"/>
@@ -353,8 +353,8 @@
         <w:tblStyle w:val="InformeAPA"/>
         <w:tblW w:w="0" w:type="auto"/>
         <w:tblBorders>
-          <w:top w:val="none" w:sz="0" w:space="0" w:color="auto"/>
-          <w:bottom w:val="none" w:sz="0" w:space="0" w:color="auto"/>
+          <w:top w:val="none" w:color="auto" w:sz="0" w:space="0"/>
+          <w:bottom w:val="none" w:color="auto" w:sz="0" w:space="0"/>
         </w:tblBorders>
         <w:tblLook w:val="04A0" w:firstRow="1" w:lastRow="0" w:firstColumn="1" w:lastColumn="0" w:noHBand="0" w:noVBand="1"/>
       </w:tblPr>
@@ -362,25 +362,27 @@
         <w:gridCol w:w="3828"/>
         <w:gridCol w:w="5198"/>
       </w:tblGrid>
-      <w:tr>
+      <w:tr xmlns:wp14="http://schemas.microsoft.com/office/word/2010/wordml" wp14:textId="77777777">
         <w:trPr>
           <w:cnfStyle w:val="100000000000" w:firstRow="1" w:lastRow="0" w:firstColumn="0" w:lastColumn="0" w:oddVBand="0" w:evenVBand="0" w:oddHBand="0" w:evenHBand="0" w:firstRowFirstColumn="0" w:firstRowLastColumn="0" w:lastRowFirstColumn="0" w:lastRowLastColumn="0"/>
           <w:trHeight w:val="2413"/>
         </w:trPr>
         <w:tc>
           <w:tcPr>
+            <w:cnfStyle w:val="000000000000" w:firstRow="0" w:lastRow="0" w:firstColumn="0" w:lastColumn="0" w:oddVBand="0" w:evenVBand="0" w:oddHBand="0" w:evenHBand="0" w:firstRowFirstColumn="0" w:firstRowLastColumn="0" w:lastRowFirstColumn="0" w:lastRowLastColumn="0"/>
             <w:tcW w:w="3828" w:type="dxa"/>
             <w:tcBorders>
-              <w:top w:val="none" w:sz="0" w:space="0" w:color="auto"/>
-              <w:left w:val="none" w:sz="0" w:space="0" w:color="auto"/>
-              <w:bottom w:val="none" w:sz="0" w:space="0" w:color="auto"/>
-              <w:right w:val="none" w:sz="0" w:space="0" w:color="auto"/>
-              <w:tl2br w:val="none" w:sz="0" w:space="0" w:color="auto"/>
-              <w:tr2bl w:val="none" w:sz="0" w:space="0" w:color="auto"/>
+              <w:top w:val="none" w:color="auto" w:sz="0" w:space="0"/>
+              <w:left w:val="none" w:color="auto" w:sz="0" w:space="0"/>
+              <w:bottom w:val="none" w:color="auto" w:sz="0" w:space="0"/>
+              <w:right w:val="none" w:color="auto" w:sz="0" w:space="0"/>
+              <w:tl2br w:val="none" w:color="auto" w:sz="0" w:space="0"/>
+              <w:tr2bl w:val="none" w:color="auto" w:sz="0" w:space="0"/>
             </w:tcBorders>
+            <w:tcMar/>
             <w:vAlign w:val="center"/>
           </w:tcPr>
-          <w:p>
+          <w:p wp14:textId="77777777">
             <w:pPr>
               <w:pStyle w:val="Sinespaciado"/>
               <w:rPr>
@@ -400,7 +402,7 @@
               <w:t>защищена</w:t>
             </w:r>
           </w:p>
-          <w:p>
+          <w:p wp14:textId="77777777">
             <w:pPr>
               <w:pStyle w:val="Sinespaciado"/>
               <w:rPr>
@@ -417,18 +419,20 @@
         </w:tc>
         <w:tc>
           <w:tcPr>
+            <w:cnfStyle w:val="000000000000" w:firstRow="0" w:lastRow="0" w:firstColumn="0" w:lastColumn="0" w:oddVBand="0" w:evenVBand="0" w:oddHBand="0" w:evenHBand="0" w:firstRowFirstColumn="0" w:firstRowLastColumn="0" w:lastRowFirstColumn="0" w:lastRowLastColumn="0"/>
             <w:tcW w:w="5198" w:type="dxa"/>
             <w:tcBorders>
-              <w:top w:val="none" w:sz="0" w:space="0" w:color="auto"/>
-              <w:left w:val="none" w:sz="0" w:space="0" w:color="auto"/>
-              <w:bottom w:val="none" w:sz="0" w:space="0" w:color="auto"/>
-              <w:right w:val="none" w:sz="0" w:space="0" w:color="auto"/>
-              <w:tl2br w:val="none" w:sz="0" w:space="0" w:color="auto"/>
-              <w:tr2bl w:val="none" w:sz="0" w:space="0" w:color="auto"/>
+              <w:top w:val="none" w:color="auto" w:sz="0" w:space="0"/>
+              <w:left w:val="none" w:color="auto" w:sz="0" w:space="0"/>
+              <w:bottom w:val="none" w:color="auto" w:sz="0" w:space="0"/>
+              <w:right w:val="none" w:color="auto" w:sz="0" w:space="0"/>
+              <w:tl2br w:val="none" w:color="auto" w:sz="0" w:space="0"/>
+              <w:tr2bl w:val="none" w:color="auto" w:sz="0" w:space="0"/>
             </w:tcBorders>
+            <w:tcMar/>
             <w:vAlign w:val="center"/>
           </w:tcPr>
-          <w:p>
+          <w:p wp14:textId="77777777">
             <w:pPr>
               <w:pStyle w:val="Sinespaciado"/>
               <w:rPr>
@@ -442,7 +446,7 @@
               <w:t>Выполнил студент</w:t>
             </w:r>
           </w:p>
-          <w:p>
+          <w:p wp14:textId="77777777">
             <w:pPr>
               <w:pStyle w:val="Sinespaciado"/>
               <w:rPr>
@@ -456,83 +460,23 @@
               <w:t>группы № Б9121-02.03.01сцт</w:t>
             </w:r>
           </w:p>
-          <w:p>
+          <w:p wp14:textId="7409DBDC">
             <w:pPr>
               <w:pStyle w:val="Sinespaciado"/>
               <w:rPr>
-                <w:lang w:val="ru-RU"/>
-              </w:rPr>
-            </w:pPr>
-            <w:r>
-              <w:rPr>
                 <w:u w:val="single"/>
                 <w:lang w:val="ru-RU"/>
               </w:rPr>
-              <w:t>Москера Креспо Адриан Хосуэ</w:t>
-            </w:r>
-            <w:r>
-              <w:rPr>
-                <w:noProof/>
+            </w:pPr>
+            <w:r>
+              <w:rPr>
+                <w:u w:val="single"/>
                 <w:lang w:val="ru-RU"/>
               </w:rPr>
-              <w:t xml:space="preserve"> </w:t>
-            </w:r>
-            <w:r>
-              <w:rPr>
-                <w:noProof/>
-                <w:lang w:val="es-EC"/>
-              </w:rPr>
-              <w:drawing>
-                <wp:inline distT="0" distB="0" distL="0" distR="0" wp14:anchorId="2A0ADC97" wp14:editId="7DBD4BA4">
-                  <wp:extent cx="379521" cy="351025"/>
-                  <wp:effectExtent l="0" t="0" r="1905" b="0"/>
-                  <wp:docPr id="3" name="Imagen 3" descr="Ayudas-removebg-preview"/>
-                  <wp:cNvGraphicFramePr>
-                    <a:graphicFrameLocks xmlns:a="http://schemas.openxmlformats.org/drawingml/2006/main" noChangeAspect="1"/>
-                  </wp:cNvGraphicFramePr>
-                  <a:graphic xmlns:a="http://schemas.openxmlformats.org/drawingml/2006/main">
-                    <a:graphicData uri="http://schemas.openxmlformats.org/drawingml/2006/picture">
-                      <pic:pic xmlns:pic="http://schemas.openxmlformats.org/drawingml/2006/picture">
-                        <pic:nvPicPr>
-                          <pic:cNvPr id="0" name="Picture 2" descr="Ayudas-removebg-preview"/>
-                          <pic:cNvPicPr>
-                            <a:picLocks noChangeAspect="1" noChangeArrowheads="1"/>
-                          </pic:cNvPicPr>
-                        </pic:nvPicPr>
-                        <pic:blipFill>
-                          <a:blip r:embed="rId10" cstate="print">
-                            <a:extLst>
-                              <a:ext uri="{28A0092B-C50C-407E-A947-70E740481C1C}">
-                                <a14:useLocalDpi xmlns:a14="http://schemas.microsoft.com/office/drawing/2010/main" val="0"/>
-                              </a:ext>
-                            </a:extLst>
-                          </a:blip>
-                          <a:srcRect/>
-                          <a:stretch>
-                            <a:fillRect/>
-                          </a:stretch>
-                        </pic:blipFill>
-                        <pic:spPr bwMode="auto">
-                          <a:xfrm>
-                            <a:off x="0" y="0"/>
-                            <a:ext cx="436697" cy="403908"/>
-                          </a:xfrm>
-                          <a:prstGeom prst="rect">
-                            <a:avLst/>
-                          </a:prstGeom>
-                          <a:noFill/>
-                          <a:ln>
-                            <a:noFill/>
-                          </a:ln>
-                        </pic:spPr>
-                      </pic:pic>
-                    </a:graphicData>
-                  </a:graphic>
-                </wp:inline>
-              </w:drawing>
+              <w:t>_____________________________</w:t>
             </w:r>
           </w:p>
-          <w:p>
+          <w:p wp14:textId="77777777">
             <w:pPr>
               <w:pStyle w:val="Sinespaciado"/>
               <w:rPr>
@@ -554,16 +498,18 @@
           </w:p>
         </w:tc>
       </w:tr>
-      <w:tr>
+      <w:tr xmlns:wp14="http://schemas.microsoft.com/office/word/2010/wordml" wp14:textId="77777777">
         <w:trPr>
           <w:trHeight w:val="2122"/>
         </w:trPr>
         <w:tc>
           <w:tcPr>
+            <w:cnfStyle w:val="000000000000" w:firstRow="0" w:lastRow="0" w:firstColumn="0" w:lastColumn="0" w:oddVBand="0" w:evenVBand="0" w:oddHBand="0" w:evenHBand="0" w:firstRowFirstColumn="0" w:firstRowLastColumn="0" w:lastRowFirstColumn="0" w:lastRowLastColumn="0"/>
             <w:tcW w:w="3828" w:type="dxa"/>
+            <w:tcMar/>
             <w:vAlign w:val="center"/>
           </w:tcPr>
-          <w:p>
+          <w:p wp14:textId="77777777">
             <w:pPr>
               <w:pStyle w:val="Sinespaciado"/>
               <w:rPr>
@@ -604,10 +550,12 @@
         </w:tc>
         <w:tc>
           <w:tcPr>
+            <w:cnfStyle w:val="000000000000" w:firstRow="0" w:lastRow="0" w:firstColumn="0" w:lastColumn="0" w:oddVBand="0" w:evenVBand="0" w:oddHBand="0" w:evenHBand="0" w:firstRowFirstColumn="0" w:firstRowLastColumn="0" w:lastRowFirstColumn="0" w:lastRowLastColumn="0"/>
             <w:tcW w:w="5198" w:type="dxa"/>
+            <w:tcMar/>
             <w:vAlign w:val="center"/>
           </w:tcPr>
-          <w:p>
+          <w:p wp14:textId="77777777">
             <w:pPr>
               <w:pStyle w:val="Sinespaciado"/>
               <w:rPr>
@@ -627,29 +575,29 @@
               <w:t xml:space="preserve"> практики</w:t>
             </w:r>
           </w:p>
-          <w:p>
+          <w:p wp14:textId="77777777">
             <w:pPr>
               <w:ind w:left="7"/>
               <w:rPr>
-                <w:rFonts w:ascii="Times New Roman" w:eastAsia="Times New Roman" w:hAnsi="Times New Roman" w:cs="Times New Roman"/>
+                <w:rFonts w:ascii="Times New Roman" w:hAnsi="Times New Roman" w:eastAsia="Times New Roman" w:cs="Times New Roman"/>
                 <w:szCs w:val="28"/>
                 <w:lang w:val="ru-RU" w:eastAsia="ru-RU"/>
               </w:rPr>
             </w:pPr>
             <w:r>
               <w:rPr>
-                <w:rFonts w:ascii="Times New Roman" w:eastAsia="Times New Roman" w:hAnsi="Times New Roman" w:cs="Times New Roman"/>
+                <w:rFonts w:ascii="Times New Roman" w:hAnsi="Times New Roman" w:eastAsia="Times New Roman" w:cs="Times New Roman"/>
                 <w:szCs w:val="28"/>
                 <w:lang w:val="ru-RU" w:eastAsia="ru-RU"/>
               </w:rPr>
               <w:t>____________________________</w:t>
             </w:r>
           </w:p>
-          <w:p>
+          <w:p wp14:textId="77777777">
             <w:pPr>
               <w:ind w:left="7"/>
               <w:rPr>
-                <w:rFonts w:ascii="Times New Roman" w:eastAsia="Times New Roman" w:hAnsi="Times New Roman" w:cs="Times New Roman"/>
+                <w:rFonts w:ascii="Times New Roman" w:hAnsi="Times New Roman" w:eastAsia="Times New Roman" w:cs="Times New Roman"/>
                 <w:bCs/>
                 <w:i/>
                 <w:sz w:val="16"/>
@@ -659,7 +607,7 @@
             </w:pPr>
             <w:r>
               <w:rPr>
-                <w:rFonts w:ascii="Times New Roman" w:eastAsia="Times New Roman" w:hAnsi="Times New Roman" w:cs="Times New Roman"/>
+                <w:rFonts w:ascii="Times New Roman" w:hAnsi="Times New Roman" w:eastAsia="Times New Roman" w:cs="Times New Roman"/>
                 <w:bCs/>
                 <w:i/>
                 <w:sz w:val="16"/>
@@ -669,18 +617,18 @@
               <w:t>(должность, уч.звание)</w:t>
             </w:r>
           </w:p>
-          <w:p>
+          <w:p wp14:textId="77777777">
             <w:pPr>
               <w:ind w:left="7"/>
               <w:rPr>
-                <w:rFonts w:ascii="Times New Roman" w:eastAsia="Times New Roman" w:hAnsi="Times New Roman" w:cs="Times New Roman"/>
+                <w:rFonts w:ascii="Times New Roman" w:hAnsi="Times New Roman" w:eastAsia="Times New Roman" w:cs="Times New Roman"/>
                 <w:szCs w:val="28"/>
                 <w:lang w:val="ru-RU" w:eastAsia="ru-RU"/>
               </w:rPr>
             </w:pPr>
             <w:r>
               <w:rPr>
-                <w:rFonts w:ascii="Times New Roman" w:eastAsia="Times New Roman" w:hAnsi="Times New Roman" w:cs="Times New Roman"/>
+                <w:rFonts w:ascii="Times New Roman" w:hAnsi="Times New Roman" w:eastAsia="Times New Roman" w:cs="Times New Roman"/>
                 <w:b/>
                 <w:bCs/>
                 <w:szCs w:val="28"/>
@@ -690,7 +638,7 @@
             </w:r>
             <w:r>
               <w:rPr>
-                <w:rFonts w:ascii="Times New Roman" w:eastAsia="Times New Roman" w:hAnsi="Times New Roman" w:cs="Times New Roman"/>
+                <w:rFonts w:ascii="Times New Roman" w:hAnsi="Times New Roman" w:eastAsia="Times New Roman" w:cs="Times New Roman"/>
                 <w:b/>
                 <w:bCs/>
                 <w:i/>
@@ -702,18 +650,18 @@
             </w:r>
             <w:r>
               <w:rPr>
-                <w:rFonts w:ascii="Times New Roman" w:eastAsia="Times New Roman" w:hAnsi="Times New Roman" w:cs="Times New Roman"/>
+                <w:rFonts w:ascii="Times New Roman" w:hAnsi="Times New Roman" w:eastAsia="Times New Roman" w:cs="Times New Roman"/>
                 <w:szCs w:val="28"/>
                 <w:lang w:val="ru-RU" w:eastAsia="ru-RU"/>
               </w:rPr>
               <w:t>_________________________</w:t>
             </w:r>
           </w:p>
-          <w:p>
+          <w:p wp14:textId="77777777">
             <w:pPr>
               <w:ind w:left="7"/>
               <w:rPr>
-                <w:rFonts w:ascii="Times New Roman" w:eastAsia="Times New Roman" w:hAnsi="Times New Roman" w:cs="Times New Roman"/>
+                <w:rFonts w:ascii="Times New Roman" w:hAnsi="Times New Roman" w:eastAsia="Times New Roman" w:cs="Times New Roman"/>
                 <w:bCs/>
                 <w:i/>
                 <w:szCs w:val="28"/>
@@ -722,7 +670,7 @@
             </w:pPr>
             <w:r>
               <w:rPr>
-                <w:rFonts w:ascii="Times New Roman" w:eastAsia="Times New Roman" w:hAnsi="Times New Roman" w:cs="Times New Roman"/>
+                <w:rFonts w:ascii="Times New Roman" w:hAnsi="Times New Roman" w:eastAsia="Times New Roman" w:cs="Times New Roman"/>
                 <w:bCs/>
                 <w:i/>
                 <w:sz w:val="16"/>
@@ -732,7 +680,7 @@
               <w:t>(Ф.И.О.)                                            (подпись)</w:t>
             </w:r>
           </w:p>
-          <w:p>
+          <w:p wp14:textId="77777777">
             <w:pPr>
               <w:pStyle w:val="Sinespaciado"/>
               <w:rPr>
@@ -749,16 +697,18 @@
           </w:p>
         </w:tc>
       </w:tr>
-      <w:tr>
+      <w:tr xmlns:wp14="http://schemas.microsoft.com/office/word/2010/wordml" wp14:textId="77777777">
         <w:trPr>
           <w:trHeight w:val="1382"/>
         </w:trPr>
         <w:tc>
           <w:tcPr>
+            <w:cnfStyle w:val="000000000000" w:firstRow="0" w:lastRow="0" w:firstColumn="0" w:lastColumn="0" w:oddVBand="0" w:evenVBand="0" w:oddHBand="0" w:evenHBand="0" w:firstRowFirstColumn="0" w:firstRowLastColumn="0" w:lastRowFirstColumn="0" w:lastRowLastColumn="0"/>
             <w:tcW w:w="3828" w:type="dxa"/>
+            <w:tcMar/>
             <w:vAlign w:val="center"/>
           </w:tcPr>
-          <w:p>
+          <w:p wp14:textId="77777777">
             <w:pPr>
               <w:pStyle w:val="Sinespaciado"/>
               <w:rPr>
@@ -781,10 +731,12 @@
         </w:tc>
         <w:tc>
           <w:tcPr>
+            <w:cnfStyle w:val="000000000000" w:firstRow="0" w:lastRow="0" w:firstColumn="0" w:lastColumn="0" w:oddVBand="0" w:evenVBand="0" w:oddHBand="0" w:evenHBand="0" w:firstRowFirstColumn="0" w:firstRowLastColumn="0" w:lastRowFirstColumn="0" w:lastRowLastColumn="0"/>
             <w:tcW w:w="5198" w:type="dxa"/>
+            <w:tcMar/>
             <w:vAlign w:val="center"/>
           </w:tcPr>
-          <w:p>
+          <w:p wp14:textId="77777777">
             <w:pPr>
               <w:pStyle w:val="Sinespaciado"/>
               <w:rPr>
@@ -798,7 +750,7 @@
               <w:t>Практика пройдена в срок</w:t>
             </w:r>
           </w:p>
-          <w:p>
+          <w:p wp14:textId="77777777">
             <w:pPr>
               <w:pStyle w:val="Sinespaciado"/>
               <w:rPr>
@@ -812,7 +764,7 @@
               <w:t>с   «18»    июля    2022 г.</w:t>
             </w:r>
           </w:p>
-          <w:p>
+          <w:p wp14:textId="77777777">
             <w:pPr>
               <w:pStyle w:val="Sinespaciado"/>
               <w:rPr>
@@ -826,7 +778,7 @@
               <w:t>по «30»    июля    2022 г.</w:t>
             </w:r>
           </w:p>
-          <w:p>
+          <w:p wp14:textId="77777777">
             <w:pPr>
               <w:pStyle w:val="Sinespaciado"/>
               <w:rPr>
@@ -843,7 +795,7 @@
         </w:tc>
       </w:tr>
     </w:tbl>
-    <w:p>
+    <w:p xmlns:wp14="http://schemas.microsoft.com/office/word/2010/wordml" wp14:textId="77777777">
       <w:pPr>
         <w:pStyle w:val="Puesto"/>
         <w:spacing w:line="360" w:lineRule="auto"/>
@@ -858,7 +810,7 @@
         <w:t>г. Владивосток</w:t>
       </w:r>
     </w:p>
-    <w:p>
+    <w:p xmlns:wp14="http://schemas.microsoft.com/office/word/2010/wordml" wp14:textId="77777777">
       <w:pPr>
         <w:pStyle w:val="Puesto"/>
         <w:spacing w:line="360" w:lineRule="auto"/>
@@ -870,7 +822,7 @@
           <w:footnotePr>
             <w:pos w:val="beneathText"/>
           </w:footnotePr>
-          <w:pgSz w:w="11906" w:h="16838" w:code="9"/>
+          <w:pgSz w:w="11906" w:h="16838" w:orient="portrait" w:code="9"/>
           <w:pgMar w:top="1134" w:right="851" w:bottom="1134" w:left="1701" w:header="720" w:footer="720" w:gutter="0"/>
           <w:pgNumType w:start="1"/>
           <w:cols w:space="720"/>
@@ -906,7 +858,7 @@
         </w:rPr>
       </w:sdtEndPr>
       <w:sdtContent>
-        <w:p>
+        <w:p xmlns:wp14="http://schemas.microsoft.com/office/word/2010/wordml" wp14:textId="77777777">
           <w:pPr>
             <w:pStyle w:val="TtulodeTDC"/>
             <w:spacing w:line="360" w:lineRule="auto"/>
@@ -915,7 +867,7 @@
             <w:t>Содержание</w:t>
           </w:r>
         </w:p>
-        <w:p>
+        <w:p xmlns:wp14="http://schemas.microsoft.com/office/word/2010/wordml" wp14:textId="77777777">
           <w:pPr>
             <w:pStyle w:val="TDC1"/>
             <w:rPr>
@@ -944,7 +896,7 @@
             </w:rPr>
             <w:fldChar w:fldCharType="separate"/>
           </w:r>
-          <w:bookmarkStart w:id="0" w:name="_GoBack"/>
+          <w:bookmarkStart w:name="_GoBack" w:id="0"/>
           <w:bookmarkEnd w:id="0"/>
           <w:r>
             <w:rPr>
@@ -1049,7 +1001,7 @@
             <w:fldChar w:fldCharType="end"/>
           </w:r>
         </w:p>
-        <w:p>
+        <w:p xmlns:wp14="http://schemas.microsoft.com/office/word/2010/wordml" wp14:textId="77777777">
           <w:pPr>
             <w:pStyle w:val="TDC1"/>
             <w:rPr>
@@ -1060,7 +1012,7 @@
               <w:lang w:val="es-EC"/>
             </w:rPr>
           </w:pPr>
-          <w:hyperlink w:anchor="_Toc110304284" w:history="1">
+          <w:hyperlink w:history="1" w:anchor="_Toc110304284">
             <w:r>
               <w:rPr>
                 <w:rStyle w:val="Hipervnculo"/>
@@ -1119,7 +1071,7 @@
             </w:r>
           </w:hyperlink>
         </w:p>
-        <w:p>
+        <w:p xmlns:wp14="http://schemas.microsoft.com/office/word/2010/wordml" wp14:textId="77777777">
           <w:pPr>
             <w:pStyle w:val="TDC2"/>
             <w:tabs>
@@ -1133,7 +1085,7 @@
               <w:lang w:val="es-EC"/>
             </w:rPr>
           </w:pPr>
-          <w:hyperlink w:anchor="_Toc110304285" w:history="1">
+          <w:hyperlink w:history="1" w:anchor="_Toc110304285">
             <w:r>
               <w:rPr>
                 <w:rStyle w:val="Hipervnculo"/>
@@ -1192,7 +1144,7 @@
             </w:r>
           </w:hyperlink>
         </w:p>
-        <w:p>
+        <w:p xmlns:wp14="http://schemas.microsoft.com/office/word/2010/wordml" wp14:textId="77777777">
           <w:pPr>
             <w:pStyle w:val="TDC2"/>
             <w:tabs>
@@ -1206,7 +1158,7 @@
               <w:lang w:val="es-EC"/>
             </w:rPr>
           </w:pPr>
-          <w:hyperlink w:anchor="_Toc110304286" w:history="1">
+          <w:hyperlink w:history="1" w:anchor="_Toc110304286">
             <w:r>
               <w:rPr>
                 <w:rStyle w:val="Hipervnculo"/>
@@ -1265,7 +1217,7 @@
             </w:r>
           </w:hyperlink>
         </w:p>
-        <w:p>
+        <w:p xmlns:wp14="http://schemas.microsoft.com/office/word/2010/wordml" wp14:textId="77777777">
           <w:pPr>
             <w:pStyle w:val="TDC2"/>
             <w:tabs>
@@ -1279,7 +1231,7 @@
               <w:lang w:val="es-EC"/>
             </w:rPr>
           </w:pPr>
-          <w:hyperlink w:anchor="_Toc110304287" w:history="1">
+          <w:hyperlink w:history="1" w:anchor="_Toc110304287">
             <w:r>
               <w:rPr>
                 <w:rStyle w:val="Hipervnculo"/>
@@ -1338,7 +1290,7 @@
             </w:r>
           </w:hyperlink>
         </w:p>
-        <w:p>
+        <w:p xmlns:wp14="http://schemas.microsoft.com/office/word/2010/wordml" wp14:textId="77777777">
           <w:pPr>
             <w:pStyle w:val="TDC2"/>
             <w:tabs>
@@ -1352,7 +1304,7 @@
               <w:lang w:val="es-EC"/>
             </w:rPr>
           </w:pPr>
-          <w:hyperlink w:anchor="_Toc110304288" w:history="1">
+          <w:hyperlink w:history="1" w:anchor="_Toc110304288">
             <w:r>
               <w:rPr>
                 <w:rStyle w:val="Hipervnculo"/>
@@ -1411,7 +1363,7 @@
             </w:r>
           </w:hyperlink>
         </w:p>
-        <w:p>
+        <w:p xmlns:wp14="http://schemas.microsoft.com/office/word/2010/wordml" wp14:textId="77777777">
           <w:pPr>
             <w:pStyle w:val="TDC1"/>
             <w:rPr>
@@ -1422,7 +1374,7 @@
               <w:lang w:val="es-EC"/>
             </w:rPr>
           </w:pPr>
-          <w:hyperlink w:anchor="_Toc110304289" w:history="1">
+          <w:hyperlink w:history="1" w:anchor="_Toc110304289">
             <w:r>
               <w:rPr>
                 <w:rStyle w:val="Hipervnculo"/>
@@ -1521,7 +1473,7 @@
             </w:r>
           </w:hyperlink>
         </w:p>
-        <w:p>
+        <w:p xmlns:wp14="http://schemas.microsoft.com/office/word/2010/wordml" wp14:textId="77777777">
           <w:pPr>
             <w:pStyle w:val="TDC1"/>
             <w:rPr>
@@ -1532,7 +1484,7 @@
               <w:lang w:val="es-EC"/>
             </w:rPr>
           </w:pPr>
-          <w:hyperlink w:anchor="_Toc110304290" w:history="1">
+          <w:hyperlink w:history="1" w:anchor="_Toc110304290">
             <w:r>
               <w:rPr>
                 <w:rStyle w:val="Hipervnculo"/>
@@ -1591,7 +1543,7 @@
             </w:r>
           </w:hyperlink>
         </w:p>
-        <w:p>
+        <w:p xmlns:wp14="http://schemas.microsoft.com/office/word/2010/wordml" wp14:textId="77777777">
           <w:pPr>
             <w:pStyle w:val="TDC1"/>
             <w:rPr>
@@ -1602,7 +1554,7 @@
               <w:lang w:val="es-EC"/>
             </w:rPr>
           </w:pPr>
-          <w:hyperlink w:anchor="_Toc110304291" w:history="1">
+          <w:hyperlink w:history="1" w:anchor="_Toc110304291">
             <w:r>
               <w:rPr>
                 <w:rStyle w:val="Hipervnculo"/>
@@ -1660,7 +1612,7 @@
             </w:r>
           </w:hyperlink>
         </w:p>
-        <w:p>
+        <w:p xmlns:wp14="http://schemas.microsoft.com/office/word/2010/wordml" wp14:textId="77777777">
           <w:pPr>
             <w:pStyle w:val="TDC1"/>
             <w:rPr>
@@ -1671,7 +1623,7 @@
               <w:lang w:val="es-EC"/>
             </w:rPr>
           </w:pPr>
-          <w:hyperlink w:anchor="_Toc110304292" w:history="1">
+          <w:hyperlink w:history="1" w:anchor="_Toc110304292">
             <w:r>
               <w:rPr>
                 <w:rStyle w:val="Hipervnculo"/>
@@ -1729,7 +1681,7 @@
             </w:r>
           </w:hyperlink>
         </w:p>
-        <w:p>
+        <w:p xmlns:wp14="http://schemas.microsoft.com/office/word/2010/wordml" wp14:textId="77777777">
           <w:pPr>
             <w:pStyle w:val="TDC1"/>
             <w:rPr>
@@ -1740,7 +1692,7 @@
               <w:lang w:val="es-EC"/>
             </w:rPr>
           </w:pPr>
-          <w:hyperlink w:anchor="_Toc110304293" w:history="1">
+          <w:hyperlink w:history="1" w:anchor="_Toc110304293">
             <w:r>
               <w:rPr>
                 <w:rStyle w:val="Hipervnculo"/>
@@ -1798,7 +1750,7 @@
             </w:r>
           </w:hyperlink>
         </w:p>
-        <w:p>
+        <w:p xmlns:wp14="http://schemas.microsoft.com/office/word/2010/wordml" wp14:textId="77777777">
           <w:pPr>
             <w:spacing w:line="360" w:lineRule="auto"/>
             <w:rPr>
@@ -1814,7 +1766,7 @@
         </w:p>
       </w:sdtContent>
     </w:sdt>
-    <w:p>
+    <w:p xmlns:wp14="http://schemas.microsoft.com/office/word/2010/wordml" wp14:textId="77777777">
       <w:pPr>
         <w:spacing w:line="360" w:lineRule="auto"/>
         <w:rPr>
@@ -1824,7 +1776,7 @@
           <w:footnotePr>
             <w:pos w:val="beneathText"/>
           </w:footnotePr>
-          <w:pgSz w:w="11906" w:h="16838" w:code="9"/>
+          <w:pgSz w:w="11906" w:h="16838" w:orient="portrait" w:code="9"/>
           <w:pgMar w:top="1134" w:right="851" w:bottom="1134" w:left="1701" w:header="720" w:footer="720" w:gutter="0"/>
           <w:pgNumType w:start="1"/>
           <w:cols w:space="720"/>
@@ -1839,15 +1791,15 @@
         <w:br w:type="page"/>
       </w:r>
     </w:p>
-    <w:p>
+    <w:p xmlns:wp14="http://schemas.microsoft.com/office/word/2010/wordml" wp14:textId="77777777">
       <w:pPr>
         <w:pStyle w:val="Ttulodeseccin"/>
         <w:rPr>
           <w:lang w:val="en-US"/>
         </w:rPr>
       </w:pPr>
-      <w:bookmarkStart w:id="1" w:name="_Toc108992749"/>
-      <w:bookmarkStart w:id="2" w:name="_Toc110304283"/>
+      <w:bookmarkStart w:name="_Toc108992749" w:id="1"/>
+      <w:bookmarkStart w:name="_Toc110304283" w:id="2"/>
       <w:r>
         <w:lastRenderedPageBreak/>
         <w:t>Введение</w:t>
@@ -1855,7 +1807,7 @@
       <w:bookmarkEnd w:id="1"/>
       <w:bookmarkEnd w:id="2"/>
     </w:p>
-    <w:p>
+    <w:p xmlns:wp14="http://schemas.microsoft.com/office/word/2010/wordml" wp14:textId="77777777">
       <w:pPr>
         <w:spacing w:line="360" w:lineRule="auto"/>
         <w:rPr>
@@ -1945,7 +1897,7 @@
         <w:t>.</w:t>
       </w:r>
     </w:p>
-    <w:p>
+    <w:p xmlns:wp14="http://schemas.microsoft.com/office/word/2010/wordml" wp14:textId="77777777">
       <w:pPr>
         <w:spacing w:line="360" w:lineRule="auto"/>
         <w:rPr>
@@ -2035,9 +1987,9 @@
         <w:t>. Все это использовало множество функций для разработки графического интерфейса приложений и разработки логики, работающей за кулисами.</w:t>
       </w:r>
     </w:p>
-    <w:bookmarkStart w:id="3" w:name="_Toc108992750"/>
-    <w:bookmarkStart w:id="4" w:name="_Toc110304284"/>
-    <w:p>
+    <w:bookmarkStart w:name="_Toc108992750" w:id="3"/>
+    <w:bookmarkStart w:name="_Toc110304284" w:id="4"/>
+    <w:p xmlns:wp14="http://schemas.microsoft.com/office/word/2010/wordml" wp14:textId="77777777">
       <w:pPr>
         <w:pStyle w:val="Ttulodeseccin"/>
         <w:rPr>
@@ -2073,7 +2025,7 @@
       <w:bookmarkEnd w:id="3"/>
       <w:bookmarkEnd w:id="4"/>
     </w:p>
-    <w:p>
+    <w:p xmlns:wp14="http://schemas.microsoft.com/office/word/2010/wordml" wp14:textId="77777777">
       <w:pPr>
         <w:spacing w:line="360" w:lineRule="auto"/>
         <w:rPr>
@@ -2089,7 +2041,7 @@
         <w:t>Для начала необходима установка Python. Для этого проекта 64-разрядный Python 3.10.5 использовался с Visual Studio Code в качестве текстового редактора в Windows 11. Чтобы иметь больший контроль над библиотеками, используемыми в проекте, и упростить создание файла требований, для него была создана виртуальная среда.</w:t>
       </w:r>
     </w:p>
-    <w:p>
+    <w:p xmlns:wp14="http://schemas.microsoft.com/office/word/2010/wordml" wp14:textId="77777777">
       <w:pPr>
         <w:spacing w:line="360" w:lineRule="auto"/>
         <w:rPr>
@@ -2166,7 +2118,7 @@
       <w:tblGrid>
         <w:gridCol w:w="9356"/>
       </w:tblGrid>
-      <w:tr>
+      <w:tr xmlns:wp14="http://schemas.microsoft.com/office/word/2010/wordml" wp14:textId="77777777">
         <w:trPr>
           <w:cnfStyle w:val="100000000000" w:firstRow="1" w:lastRow="0" w:firstColumn="0" w:lastColumn="0" w:oddVBand="0" w:evenVBand="0" w:oddHBand="0" w:evenHBand="0" w:firstRowFirstColumn="0" w:firstRowLastColumn="0" w:lastRowFirstColumn="0" w:lastRowLastColumn="0"/>
         </w:trPr>
@@ -2174,7 +2126,7 @@
           <w:tcPr>
             <w:tcW w:w="9356" w:type="dxa"/>
           </w:tcPr>
-          <w:p>
+          <w:p wp14:textId="77777777">
             <w:pPr>
               <w:spacing w:line="360" w:lineRule="auto"/>
               <w:rPr>
@@ -2194,12 +2146,12 @@
           </w:p>
         </w:tc>
       </w:tr>
-      <w:tr>
+      <w:tr xmlns:wp14="http://schemas.microsoft.com/office/word/2010/wordml" wp14:textId="77777777">
         <w:tc>
           <w:tcPr>
             <w:tcW w:w="9356" w:type="dxa"/>
           </w:tcPr>
-          <w:p>
+          <w:p wp14:textId="77777777">
             <w:pPr>
               <w:spacing w:line="360" w:lineRule="auto"/>
               <w:rPr>
@@ -2217,7 +2169,7 @@
               <w:t>Pillow==9.2.0</w:t>
             </w:r>
           </w:p>
-          <w:p>
+          <w:p wp14:textId="77777777">
             <w:pPr>
               <w:spacing w:line="360" w:lineRule="auto"/>
               <w:rPr>
@@ -2245,7 +2197,7 @@
               <w:t>==2.1.2</w:t>
             </w:r>
           </w:p>
-          <w:p>
+          <w:p wp14:textId="77777777">
             <w:pPr>
               <w:spacing w:line="360" w:lineRule="auto"/>
               <w:rPr>
@@ -2265,7 +2217,7 @@
         </w:tc>
       </w:tr>
     </w:tbl>
-    <w:p>
+    <w:p xmlns:wp14="http://schemas.microsoft.com/office/word/2010/wordml" wp14:textId="77777777">
       <w:pPr>
         <w:pStyle w:val="Ttulo1"/>
         <w:spacing w:line="360" w:lineRule="auto"/>
@@ -2273,8 +2225,8 @@
           <w:szCs w:val="28"/>
         </w:rPr>
       </w:pPr>
-      <w:bookmarkStart w:id="5" w:name="_Toc108992753"/>
-      <w:bookmarkStart w:id="6" w:name="_Toc110304285"/>
+      <w:bookmarkStart w:name="_Toc108992753" w:id="5"/>
+      <w:bookmarkStart w:name="_Toc110304285" w:id="6"/>
       <w:r>
         <w:rPr>
           <w:szCs w:val="28"/>
@@ -2284,7 +2236,7 @@
       <w:bookmarkEnd w:id="5"/>
       <w:bookmarkEnd w:id="6"/>
     </w:p>
-    <w:p>
+    <w:p xmlns:wp14="http://schemas.microsoft.com/office/word/2010/wordml" wp14:textId="77777777">
       <w:pPr>
         <w:spacing w:line="360" w:lineRule="auto"/>
         <w:rPr>
@@ -2300,7 +2252,7 @@
         <w:t>При использовании пакетов будет использоваться ООП, поэтому уместно дать общий обзор того, как Python управляет объектами и их свойствами.</w:t>
       </w:r>
     </w:p>
-    <w:p>
+    <w:p xmlns:wp14="http://schemas.microsoft.com/office/word/2010/wordml" wp14:textId="77777777">
       <w:pPr>
         <w:spacing w:line="360" w:lineRule="auto"/>
         <w:rPr>
@@ -2380,7 +2332,7 @@
         </w:sdtContent>
       </w:sdt>
     </w:p>
-    <w:p>
+    <w:p xmlns:wp14="http://schemas.microsoft.com/office/word/2010/wordml" wp14:textId="77777777">
       <w:pPr>
         <w:spacing w:line="360" w:lineRule="auto"/>
         <w:rPr>
@@ -2489,7 +2441,7 @@
       <w:tblGrid>
         <w:gridCol w:w="9356"/>
       </w:tblGrid>
-      <w:tr>
+      <w:tr xmlns:wp14="http://schemas.microsoft.com/office/word/2010/wordml" wp14:textId="77777777">
         <w:trPr>
           <w:cnfStyle w:val="100000000000" w:firstRow="1" w:lastRow="0" w:firstColumn="0" w:lastColumn="0" w:oddVBand="0" w:evenVBand="0" w:oddHBand="0" w:evenHBand="0" w:firstRowFirstColumn="0" w:firstRowLastColumn="0" w:lastRowFirstColumn="0" w:lastRowLastColumn="0"/>
         </w:trPr>
@@ -2497,7 +2449,7 @@
           <w:tcPr>
             <w:tcW w:w="9356" w:type="dxa"/>
           </w:tcPr>
-          <w:p>
+          <w:p wp14:textId="77777777">
             <w:pPr>
               <w:spacing w:line="360" w:lineRule="auto"/>
               <w:rPr>
@@ -2517,12 +2469,12 @@
           </w:p>
         </w:tc>
       </w:tr>
-      <w:tr>
+      <w:tr xmlns:wp14="http://schemas.microsoft.com/office/word/2010/wordml" wp14:textId="77777777">
         <w:tc>
           <w:tcPr>
             <w:tcW w:w="9356" w:type="dxa"/>
           </w:tcPr>
-          <w:p>
+          <w:p wp14:textId="77777777">
             <w:pPr>
               <w:spacing w:line="360" w:lineRule="auto"/>
               <w:rPr>
@@ -2584,7 +2536,7 @@
               <w:t>:</w:t>
             </w:r>
           </w:p>
-          <w:p>
+          <w:p wp14:textId="77777777">
             <w:pPr>
               <w:spacing w:line="360" w:lineRule="auto"/>
               <w:rPr>
@@ -2638,7 +2590,7 @@
               <w:t>__(self):</w:t>
             </w:r>
           </w:p>
-          <w:p>
+          <w:p wp14:textId="77777777">
             <w:pPr>
               <w:spacing w:line="360" w:lineRule="auto"/>
               <w:rPr>
@@ -2674,7 +2626,7 @@
               <w:t xml:space="preserve"> = [1,2,3]</w:t>
             </w:r>
           </w:p>
-          <w:p>
+          <w:p wp14:textId="77777777">
             <w:pPr>
               <w:spacing w:line="360" w:lineRule="auto"/>
               <w:rPr>
@@ -2710,7 +2662,7 @@
               <w:t xml:space="preserve"> f(self):</w:t>
             </w:r>
           </w:p>
-          <w:p>
+          <w:p wp14:textId="77777777">
             <w:pPr>
               <w:spacing w:line="360" w:lineRule="auto"/>
               <w:rPr>
@@ -2746,7 +2698,7 @@
               <w:t>[::-1]</w:t>
             </w:r>
           </w:p>
-          <w:p>
+          <w:p wp14:textId="77777777">
             <w:pPr>
               <w:spacing w:line="360" w:lineRule="auto"/>
               <w:rPr>
@@ -2772,7 +2724,7 @@
               <w:t xml:space="preserve"> </w:t>
             </w:r>
           </w:p>
-          <w:p>
+          <w:p wp14:textId="77777777">
             <w:pPr>
               <w:spacing w:line="360" w:lineRule="auto"/>
               <w:rPr>
@@ -2832,7 +2784,7 @@
               <w:t xml:space="preserve">  # создание экземпляра</w:t>
             </w:r>
           </w:p>
-          <w:p>
+          <w:p wp14:textId="77777777">
             <w:pPr>
               <w:spacing w:line="360" w:lineRule="auto"/>
               <w:rPr>
@@ -2890,7 +2842,7 @@
               <w:t># атрибут</w:t>
             </w:r>
           </w:p>
-          <w:p>
+          <w:p wp14:textId="77777777">
             <w:pPr>
               <w:spacing w:line="360" w:lineRule="auto"/>
               <w:rPr>
@@ -2908,7 +2860,7 @@
               <w:t>[1, 2, 3]</w:t>
             </w:r>
           </w:p>
-          <w:p>
+          <w:p wp14:textId="77777777">
             <w:pPr>
               <w:spacing w:line="360" w:lineRule="auto"/>
               <w:rPr>
@@ -2960,7 +2912,7 @@
               <w:t>метод</w:t>
             </w:r>
           </w:p>
-          <w:p>
+          <w:p wp14:textId="77777777">
             <w:pPr>
               <w:spacing w:line="360" w:lineRule="auto"/>
               <w:rPr>
@@ -2980,7 +2932,7 @@
         </w:tc>
       </w:tr>
     </w:tbl>
-    <w:p>
+    <w:p xmlns:wp14="http://schemas.microsoft.com/office/word/2010/wordml" wp14:textId="77777777">
       <w:pPr>
         <w:pStyle w:val="Ttulo1"/>
         <w:spacing w:line="360" w:lineRule="auto"/>
@@ -2989,7 +2941,7 @@
           <w:lang w:val="es-EC"/>
         </w:rPr>
       </w:pPr>
-      <w:bookmarkStart w:id="7" w:name="_Toc110304286"/>
+      <w:bookmarkStart w:name="_Toc110304286" w:id="7"/>
       <w:r>
         <w:rPr>
           <w:szCs w:val="28"/>
@@ -2999,7 +2951,7 @@
       </w:r>
       <w:bookmarkEnd w:id="7"/>
     </w:p>
-    <w:p>
+    <w:p xmlns:wp14="http://schemas.microsoft.com/office/word/2010/wordml" wp14:textId="77777777">
       <w:pPr>
         <w:spacing w:line="360" w:lineRule="auto"/>
         <w:rPr>
@@ -3054,7 +3006,7 @@
         <w:t xml:space="preserve"> в основном использует объектно-ориентированное программирование, используя классы из пакет в качестве родительских классов для класса, созданного программистом, чтобы показать их графический интерфейс.</w:t>
       </w:r>
     </w:p>
-    <w:p>
+    <w:p xmlns:wp14="http://schemas.microsoft.com/office/word/2010/wordml" wp14:textId="77777777">
       <w:pPr>
         <w:spacing w:line="360" w:lineRule="auto"/>
         <w:rPr>
@@ -3170,7 +3122,7 @@
         <w:t>и получить доступ к методам, принадлежащим каждому объекту, присутствующему в дизайне. Это также помогает сфокусировать код на реализации функций, которые работают в самой программе.</w:t>
       </w:r>
     </w:p>
-    <w:p>
+    <w:p xmlns:wp14="http://schemas.microsoft.com/office/word/2010/wordml" wp14:textId="77777777">
       <w:pPr>
         <w:pStyle w:val="Ttulo1"/>
         <w:spacing w:line="360" w:lineRule="auto"/>
@@ -3179,7 +3131,7 @@
           <w:lang w:val="en-US"/>
         </w:rPr>
       </w:pPr>
-      <w:bookmarkStart w:id="8" w:name="_Toc110304287"/>
+      <w:bookmarkStart w:name="_Toc110304287" w:id="8"/>
       <w:proofErr w:type="spellStart"/>
       <w:r>
         <w:rPr>
@@ -3191,7 +3143,7 @@
       <w:bookmarkEnd w:id="8"/>
       <w:proofErr w:type="spellEnd"/>
     </w:p>
-    <w:p>
+    <w:p xmlns:wp14="http://schemas.microsoft.com/office/word/2010/wordml" wp14:textId="77777777">
       <w:pPr>
         <w:spacing w:line="360" w:lineRule="auto"/>
         <w:rPr>
@@ -3351,7 +3303,7 @@
         </w:sdtContent>
       </w:sdt>
     </w:p>
-    <w:p>
+    <w:p xmlns:wp14="http://schemas.microsoft.com/office/word/2010/wordml" wp14:textId="77777777">
       <w:pPr>
         <w:spacing w:line="360" w:lineRule="auto"/>
         <w:rPr>
@@ -3381,7 +3333,7 @@
         <w:t>, и мы увидим, сколько разных применений у этой библиотеки.</w:t>
       </w:r>
     </w:p>
-    <w:p>
+    <w:p xmlns:wp14="http://schemas.microsoft.com/office/word/2010/wordml" wp14:textId="77777777">
       <w:pPr>
         <w:pStyle w:val="Ttulo1"/>
         <w:spacing w:line="360" w:lineRule="auto"/>
@@ -3389,7 +3341,7 @@
           <w:szCs w:val="28"/>
         </w:rPr>
       </w:pPr>
-      <w:bookmarkStart w:id="9" w:name="_Toc110304288"/>
+      <w:bookmarkStart w:name="_Toc110304288" w:id="9"/>
       <w:r>
         <w:rPr>
           <w:szCs w:val="28"/>
@@ -3398,7 +3350,7 @@
       </w:r>
       <w:bookmarkEnd w:id="9"/>
     </w:p>
-    <w:p>
+    <w:p xmlns:wp14="http://schemas.microsoft.com/office/word/2010/wordml" wp14:textId="77777777">
       <w:pPr>
         <w:pStyle w:val="Listaconvietas"/>
         <w:rPr>
@@ -3596,7 +3548,7 @@
         </w:sdtContent>
       </w:sdt>
     </w:p>
-    <w:p>
+    <w:p xmlns:wp14="http://schemas.microsoft.com/office/word/2010/wordml" wp14:textId="77777777">
       <w:pPr>
         <w:pStyle w:val="Listaconvietas"/>
         <w:rPr>
@@ -3669,7 +3621,7 @@
         <w:t>(), который возвращает текущий рабочий каталог.</w:t>
       </w:r>
     </w:p>
-    <w:p>
+    <w:p xmlns:wp14="http://schemas.microsoft.com/office/word/2010/wordml" wp14:textId="77777777">
       <w:pPr>
         <w:pStyle w:val="Listaconvietas"/>
         <w:rPr>
@@ -3747,7 +3699,7 @@
         <w:t xml:space="preserve"> при создании переменной приложения.</w:t>
       </w:r>
     </w:p>
-    <w:p>
+    <w:p xmlns:wp14="http://schemas.microsoft.com/office/word/2010/wordml" wp14:textId="77777777">
       <w:pPr>
         <w:pStyle w:val="Listaconvietas"/>
         <w:rPr>
@@ -3815,7 +3767,7 @@
         <w:t>.</w:t>
       </w:r>
     </w:p>
-    <w:p>
+    <w:p xmlns:wp14="http://schemas.microsoft.com/office/word/2010/wordml" wp14:textId="77777777">
       <w:pPr>
         <w:spacing w:line="360" w:lineRule="auto"/>
         <w:jc w:val="left"/>
@@ -3832,14 +3784,14 @@
         <w:br w:type="page"/>
       </w:r>
     </w:p>
-    <w:p>
+    <w:p xmlns:wp14="http://schemas.microsoft.com/office/word/2010/wordml" wp14:textId="77777777">
       <w:pPr>
         <w:pStyle w:val="Ttulodeseccin"/>
         <w:rPr>
           <w:lang w:bidi="es-ES"/>
         </w:rPr>
       </w:pPr>
-      <w:bookmarkStart w:id="10" w:name="_Toc110304289"/>
+      <w:bookmarkStart w:name="_Toc110304289" w:id="10"/>
       <w:r>
         <w:rPr>
           <w:lang w:bidi="es-ES"/>
@@ -3887,7 +3839,7 @@
       </w:r>
       <w:bookmarkEnd w:id="10"/>
     </w:p>
-    <w:p>
+    <w:p xmlns:wp14="http://schemas.microsoft.com/office/word/2010/wordml" wp14:textId="77777777">
       <w:pPr>
         <w:spacing w:line="360" w:lineRule="auto"/>
         <w:rPr>
@@ -4041,7 +3993,7 @@
         <w:t>5, и это будет класс, управляющий окном приложения.</w:t>
       </w:r>
     </w:p>
-    <w:p>
+    <w:p xmlns:wp14="http://schemas.microsoft.com/office/word/2010/wordml" wp14:textId="77777777">
       <w:pPr>
         <w:spacing w:line="360" w:lineRule="auto"/>
         <w:rPr>
@@ -4089,7 +4041,7 @@
         <w:t>, который покажет пользователю изображение при преобразовании в текст. (См. Приложение 1)</w:t>
       </w:r>
     </w:p>
-    <w:p>
+    <w:p xmlns:wp14="http://schemas.microsoft.com/office/word/2010/wordml" wp14:textId="77777777">
       <w:pPr>
         <w:spacing w:line="360" w:lineRule="auto"/>
         <w:rPr>
@@ -4198,7 +4150,7 @@
         <w:t xml:space="preserve"> </w:t>
       </w:r>
     </w:p>
-    <w:p>
+    <w:p xmlns:wp14="http://schemas.microsoft.com/office/word/2010/wordml" wp14:textId="77777777">
       <w:pPr>
         <w:spacing w:line="360" w:lineRule="auto"/>
         <w:rPr>
@@ -4243,41 +4195,47 @@
       <w:tblGrid>
         <w:gridCol w:w="9356"/>
       </w:tblGrid>
-      <w:tr>
+      <w:tr xmlns:wp14="http://schemas.microsoft.com/office/word/2010/wordml" wp14:textId="77777777">
         <w:trPr>
           <w:cnfStyle w:val="100000000000" w:firstRow="1" w:lastRow="0" w:firstColumn="0" w:lastColumn="0" w:oddVBand="0" w:evenVBand="0" w:oddHBand="0" w:evenHBand="0" w:firstRowFirstColumn="0" w:firstRowLastColumn="0" w:lastRowFirstColumn="0" w:lastRowLastColumn="0"/>
         </w:trPr>
         <w:tc>
           <w:tcPr>
+            <w:cnfStyle w:val="000000000000" w:firstRow="0" w:lastRow="0" w:firstColumn="0" w:lastColumn="0" w:oddVBand="0" w:evenVBand="0" w:oddHBand="0" w:evenHBand="0" w:firstRowFirstColumn="0" w:firstRowLastColumn="0" w:lastRowFirstColumn="0" w:lastRowLastColumn="0"/>
             <w:tcW w:w="9356" w:type="dxa"/>
+            <w:tcMar/>
           </w:tcPr>
-          <w:p>
+          <w:p wp14:textId="3C215135">
             <w:pPr>
+              <w:pStyle w:val="Normal"/>
               <w:spacing w:line="360" w:lineRule="auto"/>
               <w:rPr>
-                <w:b/>
-                <w:szCs w:val="28"/>
+                <w:b w:val="1"/>
+                <w:bCs w:val="1"/>
                 <w:lang w:val="en-US"/>
               </w:rPr>
             </w:pPr>
             <w:r>
               <w:rPr>
-                <w:b/>
+                <w:b w:val="1"/>
+                <w:bCs w:val="1"/>
+                <w:sz w:val="28"/>
                 <w:szCs w:val="28"/>
                 <w:lang w:val="en-US"/>
               </w:rPr>
-              <w:lastRenderedPageBreak/>
-              <w:t>Helper function to map pixel intensity to a character</w:t>
+              <w:t>Вспомогательная функция для сопоставления интенсивности пикселей с символом</w:t>
             </w:r>
           </w:p>
         </w:tc>
       </w:tr>
-      <w:tr>
+      <w:tr xmlns:wp14="http://schemas.microsoft.com/office/word/2010/wordml" wp14:textId="77777777">
         <w:tc>
           <w:tcPr>
+            <w:cnfStyle w:val="000000000000" w:firstRow="0" w:lastRow="0" w:firstColumn="0" w:lastColumn="0" w:oddVBand="0" w:evenVBand="0" w:oddHBand="0" w:evenHBand="0" w:firstRowFirstColumn="0" w:firstRowLastColumn="0" w:lastRowFirstColumn="0" w:lastRowLastColumn="0"/>
             <w:tcW w:w="9356" w:type="dxa"/>
+            <w:tcMar/>
           </w:tcPr>
-          <w:p>
+          <w:p wp14:textId="77777777">
             <w:pPr>
               <w:spacing w:line="360" w:lineRule="auto"/>
               <w:rPr>
@@ -4341,7 +4299,7 @@
               <w:t>: list) -&gt; list:</w:t>
             </w:r>
           </w:p>
-          <w:p>
+          <w:p wp14:textId="77777777">
             <w:pPr>
               <w:spacing w:line="360" w:lineRule="auto"/>
               <w:rPr>
@@ -4359,7 +4317,7 @@
               <w:t xml:space="preserve">    intensities = sorted(list(set(pixels)))</w:t>
             </w:r>
           </w:p>
-          <w:p>
+          <w:p wp14:textId="77777777">
             <w:pPr>
               <w:spacing w:line="360" w:lineRule="auto"/>
               <w:rPr>
@@ -4413,7 +4371,7 @@
               <w:t>(pixel) for pixel in pixels]</w:t>
             </w:r>
           </w:p>
-          <w:p>
+          <w:p wp14:textId="77777777">
             <w:pPr>
               <w:spacing w:line="360" w:lineRule="auto"/>
               <w:rPr>
@@ -4423,7 +4381,7 @@
               </w:rPr>
             </w:pPr>
           </w:p>
-          <w:p>
+          <w:p wp14:textId="77777777">
             <w:pPr>
               <w:spacing w:line="360" w:lineRule="auto"/>
               <w:rPr>
@@ -4477,7 +4435,7 @@
               <w:t>(intensities) - 1</w:t>
             </w:r>
           </w:p>
-          <w:p>
+          <w:p wp14:textId="77777777">
             <w:pPr>
               <w:spacing w:line="360" w:lineRule="auto"/>
               <w:rPr>
@@ -4549,7 +4507,7 @@
               <w:t>) - 1</w:t>
             </w:r>
           </w:p>
-          <w:p>
+          <w:p wp14:textId="77777777">
             <w:pPr>
               <w:spacing w:line="360" w:lineRule="auto"/>
               <w:rPr>
@@ -4585,7 +4543,7 @@
               <w:t xml:space="preserve"> = []</w:t>
             </w:r>
           </w:p>
-          <w:p>
+          <w:p wp14:textId="77777777">
             <w:pPr>
               <w:spacing w:line="360" w:lineRule="auto"/>
               <w:rPr>
@@ -4621,7 +4579,7 @@
               <w:t>:</w:t>
             </w:r>
           </w:p>
-          <w:p>
+          <w:p wp14:textId="77777777">
             <w:pPr>
               <w:spacing w:line="360" w:lineRule="auto"/>
               <w:rPr>
@@ -4657,7 +4615,7 @@
               <w:t>)</w:t>
             </w:r>
           </w:p>
-          <w:p>
+          <w:p wp14:textId="77777777">
             <w:pPr>
               <w:spacing w:line="360" w:lineRule="auto"/>
               <w:rPr>
@@ -4765,7 +4723,7 @@
               <w:t>)])</w:t>
             </w:r>
           </w:p>
-          <w:p>
+          <w:p wp14:textId="77777777">
             <w:pPr>
               <w:spacing w:line="360" w:lineRule="auto"/>
               <w:rPr>
@@ -4795,7 +4753,7 @@
         </w:tc>
       </w:tr>
     </w:tbl>
-    <w:p>
+    <w:p xmlns:wp14="http://schemas.microsoft.com/office/word/2010/wordml" wp14:textId="77777777">
       <w:pPr>
         <w:spacing w:line="360" w:lineRule="auto"/>
         <w:rPr>
@@ -4827,7 +4785,7 @@
         <w:t>, а также обрабатывается соответствующее изменение размера окна в зависимости от размера, выбранного пользователем.</w:t>
       </w:r>
     </w:p>
-    <w:p>
+    <w:p xmlns:wp14="http://schemas.microsoft.com/office/word/2010/wordml" wp14:textId="77777777">
       <w:pPr>
         <w:spacing w:line="360" w:lineRule="auto"/>
         <w:rPr>
@@ -4858,7 +4816,7 @@
         <w:t>. С помощью ползунков можно изменить размер (который изменяет ширину и сохраняет постоянное отношение высоты к ширине) или количество символов (что обычно показывает идеальный вывод около среднего значения символов).</w:t>
       </w:r>
     </w:p>
-    <w:p>
+    <w:p xmlns:wp14="http://schemas.microsoft.com/office/word/2010/wordml" wp14:textId="77777777">
       <w:pPr>
         <w:spacing w:line="360" w:lineRule="auto"/>
         <w:rPr>
@@ -4888,7 +4846,7 @@
         <w:t xml:space="preserve"> или активировать «секретную функцию» программы.</w:t>
       </w:r>
     </w:p>
-    <w:p>
+    <w:p xmlns:wp14="http://schemas.microsoft.com/office/word/2010/wordml" wp14:textId="77777777">
       <w:pPr>
         <w:spacing w:line="360" w:lineRule="auto"/>
         <w:rPr>
@@ -5045,14 +5003,14 @@
         <w:t xml:space="preserve"> 4)</w:t>
       </w:r>
     </w:p>
-    <w:p>
+    <w:p xmlns:wp14="http://schemas.microsoft.com/office/word/2010/wordml" wp14:textId="77777777">
       <w:pPr>
         <w:pStyle w:val="Ttulodeseccin"/>
         <w:rPr>
           <w:lang w:val="en-US" w:bidi="es-ES"/>
         </w:rPr>
       </w:pPr>
-      <w:bookmarkStart w:id="11" w:name="_Toc110304290"/>
+      <w:bookmarkStart w:name="_Toc110304290" w:id="11"/>
       <w:r>
         <w:rPr>
           <w:lang w:val="en-US" w:bidi="es-ES"/>
@@ -5076,7 +5034,7 @@
       </w:r>
       <w:bookmarkEnd w:id="11"/>
     </w:p>
-    <w:p>
+    <w:p xmlns:wp14="http://schemas.microsoft.com/office/word/2010/wordml" wp14:textId="77777777">
       <w:pPr>
         <w:spacing w:line="360" w:lineRule="auto"/>
         <w:rPr>
@@ -5267,7 +5225,7 @@
       <w:tblGrid>
         <w:gridCol w:w="9356"/>
       </w:tblGrid>
-      <w:tr>
+      <w:tr xmlns:wp14="http://schemas.microsoft.com/office/word/2010/wordml" wp14:textId="77777777">
         <w:trPr>
           <w:cnfStyle w:val="100000000000" w:firstRow="1" w:lastRow="0" w:firstColumn="0" w:lastColumn="0" w:oddVBand="0" w:evenVBand="0" w:oddHBand="0" w:evenHBand="0" w:firstRowFirstColumn="0" w:firstRowLastColumn="0" w:lastRowFirstColumn="0" w:lastRowLastColumn="0"/>
         </w:trPr>
@@ -5275,7 +5233,7 @@
           <w:tcPr>
             <w:tcW w:w="9356" w:type="dxa"/>
           </w:tcPr>
-          <w:p>
+          <w:p wp14:textId="77777777">
             <w:pPr>
               <w:spacing w:line="360" w:lineRule="auto"/>
               <w:rPr>
@@ -5351,12 +5309,12 @@
           </w:p>
         </w:tc>
       </w:tr>
-      <w:tr>
+      <w:tr xmlns:wp14="http://schemas.microsoft.com/office/word/2010/wordml" wp14:textId="77777777">
         <w:tc>
           <w:tcPr>
             <w:tcW w:w="9356" w:type="dxa"/>
           </w:tcPr>
-          <w:p>
+          <w:p wp14:textId="77777777">
             <w:pPr>
               <w:pStyle w:val="Prrafodelista"/>
               <w:numPr>
@@ -5378,7 +5336,7 @@
               <w:t xml:space="preserve">Живая клетка будет жить, если вокруг нее будет 2 или 3 соседа. </w:t>
             </w:r>
           </w:p>
-          <w:p>
+          <w:p wp14:textId="77777777">
             <w:pPr>
               <w:pStyle w:val="Prrafodelista"/>
               <w:numPr>
@@ -5400,7 +5358,7 @@
               <w:t>Мертвая клетка оживет, если у нее будет 3 соседа.</w:t>
             </w:r>
           </w:p>
-          <w:p>
+          <w:p wp14:textId="77777777">
             <w:pPr>
               <w:pStyle w:val="Prrafodelista"/>
               <w:numPr>
@@ -5425,7 +5383,7 @@
         </w:tc>
       </w:tr>
     </w:tbl>
-    <w:p>
+    <w:p xmlns:wp14="http://schemas.microsoft.com/office/word/2010/wordml" wp14:textId="77777777">
       <w:pPr>
         <w:spacing w:line="360" w:lineRule="auto"/>
         <w:rPr>
@@ -5599,7 +5557,7 @@
         <w:t>.</w:t>
       </w:r>
     </w:p>
-    <w:p>
+    <w:p xmlns:wp14="http://schemas.microsoft.com/office/word/2010/wordml" wp14:textId="77777777">
       <w:pPr>
         <w:spacing w:line="360" w:lineRule="auto"/>
         <w:rPr>
@@ -5684,21 +5642,21 @@
         <w:t xml:space="preserve"> 4)</w:t>
       </w:r>
     </w:p>
-    <w:p>
+    <w:p xmlns:wp14="http://schemas.microsoft.com/office/word/2010/wordml" wp14:textId="77777777">
       <w:pPr>
         <w:pStyle w:val="Ttulodeseccin"/>
         <w:rPr>
           <w:lang w:val="en-US"/>
         </w:rPr>
       </w:pPr>
-      <w:bookmarkStart w:id="12" w:name="_Toc110304291"/>
+      <w:bookmarkStart w:name="_Toc110304291" w:id="12"/>
       <w:r>
         <w:lastRenderedPageBreak/>
         <w:t>Заключение</w:t>
       </w:r>
       <w:bookmarkEnd w:id="12"/>
     </w:p>
-    <w:p>
+    <w:p xmlns:wp14="http://schemas.microsoft.com/office/word/2010/wordml" wp14:textId="77777777">
       <w:pPr>
         <w:spacing w:line="360" w:lineRule="auto"/>
         <w:rPr>
@@ -5735,12 +5693,12 @@
         <w:t xml:space="preserve"> </w:t>
       </w:r>
     </w:p>
-    <w:bookmarkStart w:id="13" w:name="_Toc110304292" w:displacedByCustomXml="next"/>
-    <w:bookmarkStart w:id="14" w:name="_Toc108992755" w:displacedByCustomXml="next"/>
+    <w:bookmarkStart w:name="_Toc110304292" w:displacedByCustomXml="next" w:id="13"/>
+    <w:bookmarkStart w:name="_Toc108992755" w:displacedByCustomXml="next" w:id="14"/>
     <w:sdt>
       <w:sdtPr>
         <w:rPr>
-          <w:rFonts w:asciiTheme="minorHAnsi" w:eastAsiaTheme="minorEastAsia" w:hAnsiTheme="minorHAnsi" w:cstheme="minorBidi"/>
+          <w:rFonts w:asciiTheme="minorHAnsi" w:hAnsiTheme="minorHAnsi" w:eastAsiaTheme="minorEastAsia" w:cstheme="minorBidi"/>
           <w:b w:val="0"/>
           <w:sz w:val="24"/>
           <w:szCs w:val="24"/>
@@ -5759,7 +5717,7 @@
         </w:rPr>
       </w:sdtEndPr>
       <w:sdtContent>
-        <w:p>
+        <w:p xmlns:wp14="http://schemas.microsoft.com/office/word/2010/wordml" wp14:textId="77777777">
           <w:pPr>
             <w:pStyle w:val="Ttulodeseccin"/>
           </w:pPr>
@@ -5769,7 +5727,7 @@
           <w:bookmarkEnd w:id="14"/>
           <w:bookmarkEnd w:id="13"/>
         </w:p>
-        <w:p>
+        <w:p xmlns:wp14="http://schemas.microsoft.com/office/word/2010/wordml" wp14:textId="77777777">
           <w:pPr>
             <w:pStyle w:val="Bibliografa"/>
             <w:rPr>
@@ -5888,7 +5846,7 @@
             <w:t xml:space="preserve"> Pillow (PIL Fork) 9.2.0 documentation: https://pillow.readthedocs.io/en/stable/</w:t>
           </w:r>
         </w:p>
-        <w:p>
+        <w:p xmlns:wp14="http://schemas.microsoft.com/office/word/2010/wordml" wp14:textId="77777777">
           <w:pPr>
             <w:pStyle w:val="Bibliografa"/>
             <w:rPr>
@@ -5941,7 +5899,7 @@
             <w:t>Получено из Youtube: https://www.youtube.com/watch?v=E8kUJL04ELA</w:t>
           </w:r>
         </w:p>
-        <w:p>
+        <w:p xmlns:wp14="http://schemas.microsoft.com/office/word/2010/wordml" wp14:textId="77777777">
           <w:pPr>
             <w:pStyle w:val="Bibliografa"/>
             <w:rPr>
@@ -5973,7 +5931,7 @@
             <w:t>. Получено из pygame wiki: https://www.pygame.org/wiki/about</w:t>
           </w:r>
         </w:p>
-        <w:p>
+        <w:p xmlns:wp14="http://schemas.microsoft.com/office/word/2010/wordml" wp14:textId="77777777">
           <w:pPr>
             <w:pStyle w:val="Bibliografa"/>
             <w:rPr>
@@ -6047,7 +6005,7 @@
             <w:t xml:space="preserve"> Python 3.10.5 documentation: https://docs.python.org/3/tutorial/classes.html</w:t>
           </w:r>
         </w:p>
-        <w:p>
+        <w:p xmlns:wp14="http://schemas.microsoft.com/office/word/2010/wordml" wp14:textId="77777777">
           <w:pPr>
             <w:pStyle w:val="Bibliografa"/>
             <w:spacing w:line="360" w:lineRule="auto"/>
@@ -6066,7 +6024,7 @@
         </w:p>
       </w:sdtContent>
     </w:sdt>
-    <w:p>
+    <w:p xmlns:wp14="http://schemas.microsoft.com/office/word/2010/wordml" wp14:textId="77777777">
       <w:pPr>
         <w:spacing w:line="360" w:lineRule="auto"/>
         <w:jc w:val="left"/>
@@ -6082,18 +6040,18 @@
         <w:br w:type="page"/>
       </w:r>
     </w:p>
-    <w:p>
+    <w:p xmlns:wp14="http://schemas.microsoft.com/office/word/2010/wordml" wp14:textId="77777777">
       <w:pPr>
         <w:pStyle w:val="Ttulodeseccin"/>
       </w:pPr>
-      <w:bookmarkStart w:id="15" w:name="_Toc110304293"/>
+      <w:bookmarkStart w:name="_Toc110304293" w:id="15"/>
       <w:r>
         <w:lastRenderedPageBreak/>
         <w:t>Приложения</w:t>
       </w:r>
       <w:bookmarkEnd w:id="15"/>
     </w:p>
-    <w:p>
+    <w:p xmlns:wp14="http://schemas.microsoft.com/office/word/2010/wordml" wp14:textId="77777777">
       <w:pPr>
         <w:pStyle w:val="Tablailustracin"/>
         <w:spacing w:line="360" w:lineRule="auto"/>
@@ -6108,7 +6066,7 @@
           <w:lang w:val="es-EC"/>
         </w:rPr>
         <w:drawing>
-          <wp:inline distT="0" distB="0" distL="0" distR="0" wp14:anchorId="49B0C700" wp14:editId="7C45AFE3">
+          <wp:inline xmlns:wp14="http://schemas.microsoft.com/office/word/2010/wordprocessingDrawing" distT="0" distB="0" distL="0" distR="0" wp14:anchorId="49B0C700" wp14:editId="7C45AFE3">
             <wp:extent cx="5939021" cy="4926965"/>
             <wp:effectExtent l="0" t="0" r="5080" b="6985"/>
             <wp:docPr id="2" name="Imagen 2"/>
@@ -6151,7 +6109,7 @@
         </w:drawing>
       </w:r>
     </w:p>
-    <w:p>
+    <w:p xmlns:wp14="http://schemas.microsoft.com/office/word/2010/wordml" wp14:textId="3D103425">
       <w:pPr>
         <w:pStyle w:val="Tablailustracin"/>
         <w:spacing w:line="360" w:lineRule="auto"/>
@@ -6190,22 +6148,10 @@
         <w:rPr>
           <w:lang w:val="en-US"/>
         </w:rPr>
-        <w:t>Main window of the application</w:t>
-      </w:r>
-      <w:r>
-        <w:rPr>
-          <w:lang w:val="en-US"/>
-        </w:rPr>
-        <w:t xml:space="preserve"> of ASCII Converter</w:t>
-      </w:r>
-      <w:r>
-        <w:rPr>
-          <w:lang w:val="en-US"/>
-        </w:rPr>
-        <w:t>.</w:t>
+        <w:t>Главное окно приложения ASCII Converter.</w:t>
       </w:r>
     </w:p>
-    <w:p>
+    <w:p xmlns:wp14="http://schemas.microsoft.com/office/word/2010/wordml" wp14:textId="77777777">
       <w:pPr>
         <w:pStyle w:val="Tablailustracin"/>
         <w:spacing w:line="360" w:lineRule="auto"/>
@@ -6220,7 +6166,7 @@
         </w:rPr>
         <w:lastRenderedPageBreak/>
         <w:drawing>
-          <wp:inline distT="0" distB="0" distL="0" distR="0" wp14:anchorId="441F5926" wp14:editId="38D53893">
+          <wp:inline xmlns:wp14="http://schemas.microsoft.com/office/word/2010/wordprocessingDrawing" distT="0" distB="0" distL="0" distR="0" wp14:anchorId="441F5926" wp14:editId="38D53893">
             <wp:extent cx="5939790" cy="5382895"/>
             <wp:effectExtent l="0" t="0" r="3810" b="8255"/>
             <wp:docPr id="5" name="Imagen 5"/>
@@ -6256,7 +6202,7 @@
         </w:drawing>
       </w:r>
     </w:p>
-    <w:p>
+    <w:p xmlns:wp14="http://schemas.microsoft.com/office/word/2010/wordml" wp14:textId="5FCAD523">
       <w:pPr>
         <w:pStyle w:val="Tablailustracin"/>
         <w:spacing w:line="360" w:lineRule="auto"/>
@@ -6291,14 +6237,62 @@
         </w:rPr>
         <w:t xml:space="preserve"> </w:t>
       </w:r>
+      <w:proofErr w:type="spellStart"/>
       <w:r>
         <w:rPr>
           <w:lang w:val="en-US"/>
         </w:rPr>
-        <w:t>Test using DVFU logo.</w:t>
+        <w:t>Тест</w:t>
+      </w:r>
+      <w:proofErr w:type="spellEnd"/>
+      <w:r>
+        <w:rPr>
+          <w:lang w:val="en-US"/>
+        </w:rPr>
+        <w:t xml:space="preserve"> с </w:t>
+      </w:r>
+      <w:proofErr w:type="spellStart"/>
+      <w:r>
+        <w:rPr>
+          <w:lang w:val="en-US"/>
+        </w:rPr>
+        <w:t>использованием</w:t>
+      </w:r>
+      <w:proofErr w:type="spellEnd"/>
+      <w:r>
+        <w:rPr>
+          <w:lang w:val="en-US"/>
+        </w:rPr>
+        <w:t xml:space="preserve"> </w:t>
+      </w:r>
+      <w:proofErr w:type="spellStart"/>
+      <w:r>
+        <w:rPr>
+          <w:lang w:val="en-US"/>
+        </w:rPr>
+        <w:t>логотипа</w:t>
+      </w:r>
+      <w:proofErr w:type="spellEnd"/>
+      <w:r>
+        <w:rPr>
+          <w:lang w:val="en-US"/>
+        </w:rPr>
+        <w:t xml:space="preserve"> </w:t>
+      </w:r>
+      <w:r>
+        <w:rPr>
+          <w:lang w:val="en-US"/>
+        </w:rPr>
+        <w:t>ДВФУ</w:t>
+      </w:r>
+      <w:r>
+        <w:rPr>
+          <w:lang w:val="en-US"/>
+        </w:rPr>
+        <w:t>.</w:t>
       </w:r>
     </w:p>
-    <w:p>
+    <w:p xmlns:wp14="http://schemas.microsoft.com/office/word/2010/wordml" wp14:textId="77777777">
       <w:pPr>
         <w:pStyle w:val="Tablailustracin"/>
         <w:spacing w:line="360" w:lineRule="auto"/>
@@ -6313,7 +6307,7 @@
         </w:rPr>
         <w:lastRenderedPageBreak/>
         <w:drawing>
-          <wp:inline distT="0" distB="0" distL="0" distR="0" wp14:anchorId="5E8651BC" wp14:editId="7B16AB98">
+          <wp:inline xmlns:wp14="http://schemas.microsoft.com/office/word/2010/wordprocessingDrawing" distT="0" distB="0" distL="0" distR="0" wp14:anchorId="5E8651BC" wp14:editId="7B16AB98">
             <wp:extent cx="5939790" cy="4828540"/>
             <wp:effectExtent l="0" t="0" r="3810" b="0"/>
             <wp:docPr id="6" name="Imagen 6"/>
@@ -6349,7 +6343,7 @@
         </w:drawing>
       </w:r>
     </w:p>
-    <w:p>
+    <w:p xmlns:wp14="http://schemas.microsoft.com/office/word/2010/wordml" wp14:textId="6AB2546A">
       <w:pPr>
         <w:pStyle w:val="Tablailustracin"/>
         <w:spacing w:line="360" w:lineRule="auto"/>
@@ -6384,14 +6378,124 @@
         </w:rPr>
         <w:t xml:space="preserve"> </w:t>
       </w:r>
+      <w:proofErr w:type="spellStart"/>
       <w:r>
         <w:rPr>
           <w:lang w:val="en-US"/>
         </w:rPr>
-        <w:t>Test using DVFU logo (Conway’s game of life – initial state).</w:t>
+        <w:t>Тест</w:t>
+      </w:r>
+      <w:proofErr w:type="spellEnd"/>
+      <w:r>
+        <w:rPr>
+          <w:lang w:val="en-US"/>
+        </w:rPr>
+        <w:t xml:space="preserve"> с </w:t>
+      </w:r>
+      <w:proofErr w:type="spellStart"/>
+      <w:r>
+        <w:rPr>
+          <w:lang w:val="en-US"/>
+        </w:rPr>
+        <w:t>использованием</w:t>
+      </w:r>
+      <w:proofErr w:type="spellEnd"/>
+      <w:r>
+        <w:rPr>
+          <w:lang w:val="en-US"/>
+        </w:rPr>
+        <w:t xml:space="preserve"> </w:t>
+      </w:r>
+      <w:proofErr w:type="spellStart"/>
+      <w:r>
+        <w:rPr>
+          <w:lang w:val="en-US"/>
+        </w:rPr>
+        <w:t>логотипа</w:t>
+      </w:r>
+      <w:proofErr w:type="spellEnd"/>
+      <w:r>
+        <w:rPr>
+          <w:lang w:val="en-US"/>
+        </w:rPr>
+        <w:t xml:space="preserve"> ДВФУ (</w:t>
+      </w:r>
+      <w:r>
+        <w:rPr>
+          <w:lang w:val="en-US"/>
+        </w:rPr>
+        <w:t>игра</w:t>
+      </w:r>
+      <w:r>
+        <w:rPr>
+          <w:lang w:val="en-US"/>
+        </w:rPr>
+        <w:t xml:space="preserve"> </w:t>
+      </w:r>
+      <w:proofErr w:type="spellStart"/>
+      <w:r>
+        <w:rPr>
+          <w:lang w:val="en-US"/>
+        </w:rPr>
+        <w:t>жизни</w:t>
+      </w:r>
+      <w:proofErr w:type="spellEnd"/>
+      <w:r>
+        <w:rPr>
+          <w:lang w:val="en-US"/>
+        </w:rPr>
+        <w:t xml:space="preserve"> </w:t>
+      </w:r>
+      <w:proofErr w:type="spellStart"/>
+      <w:r>
+        <w:rPr>
+          <w:lang w:val="en-US"/>
+        </w:rPr>
+        <w:t>Конвея</w:t>
+      </w:r>
+      <w:proofErr w:type="spellEnd"/>
+      <w:r>
+        <w:rPr>
+          <w:lang w:val="en-US"/>
+        </w:rPr>
+        <w:t xml:space="preserve"> — </w:t>
+      </w:r>
+      <w:proofErr w:type="spellStart"/>
+      <w:r>
+        <w:rPr>
+          <w:lang w:val="en-US"/>
+        </w:rPr>
+        <w:t>исходное</w:t>
+      </w:r>
+      <w:proofErr w:type="spellEnd"/>
+      <w:r>
+        <w:rPr>
+          <w:lang w:val="en-US"/>
+        </w:rPr>
+        <w:t xml:space="preserve"> </w:t>
+      </w:r>
+      <w:proofErr w:type="spellStart"/>
+      <w:r>
+        <w:rPr>
+          <w:lang w:val="en-US"/>
+        </w:rPr>
+        <w:t>состояние</w:t>
+      </w:r>
+      <w:proofErr w:type="spellEnd"/>
+      <w:r>
+        <w:rPr>
+          <w:lang w:val="en-US"/>
+        </w:rPr>
+        <w:t>)</w:t>
+      </w:r>
+      <w:r>
+        <w:rPr>
+          <w:lang w:val="en-US"/>
+        </w:rPr>
+        <w:t>.</w:t>
       </w:r>
     </w:p>
-    <w:p>
+    <w:p xmlns:wp14="http://schemas.microsoft.com/office/word/2010/wordml" wp14:textId="77777777">
       <w:pPr>
         <w:pStyle w:val="Tablailustracin"/>
         <w:spacing w:line="360" w:lineRule="auto"/>
@@ -6406,7 +6510,7 @@
         </w:rPr>
         <w:lastRenderedPageBreak/>
         <w:drawing>
-          <wp:inline distT="0" distB="0" distL="0" distR="0" wp14:anchorId="08BE8327" wp14:editId="60A3A9F7">
+          <wp:inline xmlns:wp14="http://schemas.microsoft.com/office/word/2010/wordprocessingDrawing" distT="0" distB="0" distL="0" distR="0" wp14:anchorId="08BE8327" wp14:editId="60A3A9F7">
             <wp:extent cx="5939790" cy="4817110"/>
             <wp:effectExtent l="0" t="0" r="3810" b="2540"/>
             <wp:docPr id="13" name="Imagen 13"/>
@@ -6442,7 +6546,7 @@
         </w:drawing>
       </w:r>
     </w:p>
-    <w:p>
+    <w:p xmlns:wp14="http://schemas.microsoft.com/office/word/2010/wordml" wp14:textId="3805C7A9">
       <w:pPr>
         <w:pStyle w:val="Tablailustracin"/>
         <w:spacing w:line="360" w:lineRule="auto"/>
@@ -6477,14 +6581,110 @@
         </w:rPr>
         <w:t xml:space="preserve"> </w:t>
       </w:r>
+      <w:proofErr w:type="spellStart"/>
       <w:r>
         <w:rPr>
           <w:lang w:val="en-US"/>
         </w:rPr>
-        <w:t>Test using DVFU logo (Conway’s game of life - running).</w:t>
+        <w:t>Тест</w:t>
+      </w:r>
+      <w:proofErr w:type="spellEnd"/>
+      <w:r>
+        <w:rPr>
+          <w:lang w:val="en-US"/>
+        </w:rPr>
+        <w:t xml:space="preserve"> с </w:t>
+      </w:r>
+      <w:proofErr w:type="spellStart"/>
+      <w:r>
+        <w:rPr>
+          <w:lang w:val="en-US"/>
+        </w:rPr>
+        <w:t>использованием</w:t>
+      </w:r>
+      <w:proofErr w:type="spellEnd"/>
+      <w:r>
+        <w:rPr>
+          <w:lang w:val="en-US"/>
+        </w:rPr>
+        <w:t xml:space="preserve"> </w:t>
+      </w:r>
+      <w:proofErr w:type="spellStart"/>
+      <w:r>
+        <w:rPr>
+          <w:lang w:val="en-US"/>
+        </w:rPr>
+        <w:t>логотипа</w:t>
+      </w:r>
+      <w:proofErr w:type="spellEnd"/>
+      <w:r>
+        <w:rPr>
+          <w:lang w:val="en-US"/>
+        </w:rPr>
+        <w:t xml:space="preserve"> ДВФУ (</w:t>
+      </w:r>
+      <w:r>
+        <w:rPr>
+          <w:lang w:val="en-US"/>
+        </w:rPr>
+        <w:t>игра</w:t>
+      </w:r>
+      <w:r>
+        <w:rPr>
+          <w:lang w:val="en-US"/>
+        </w:rPr>
+        <w:t xml:space="preserve"> </w:t>
+      </w:r>
+      <w:proofErr w:type="spellStart"/>
+      <w:r>
+        <w:rPr>
+          <w:lang w:val="en-US"/>
+        </w:rPr>
+        <w:t>жизни</w:t>
+      </w:r>
+      <w:proofErr w:type="spellEnd"/>
+      <w:r>
+        <w:rPr>
+          <w:lang w:val="en-US"/>
+        </w:rPr>
+        <w:t xml:space="preserve"> </w:t>
+      </w:r>
+      <w:proofErr w:type="spellStart"/>
+      <w:r>
+        <w:rPr>
+          <w:lang w:val="en-US"/>
+        </w:rPr>
+        <w:t>Конвея</w:t>
+      </w:r>
+      <w:proofErr w:type="spellEnd"/>
+      <w:r>
+        <w:rPr>
+          <w:lang w:val="en-US"/>
+        </w:rPr>
+        <w:t xml:space="preserve"> - </w:t>
+      </w:r>
+      <w:proofErr w:type="spellStart"/>
+      <w:r>
+        <w:rPr>
+          <w:lang w:val="en-US"/>
+        </w:rPr>
+        <w:t>бег</w:t>
+      </w:r>
+      <w:proofErr w:type="spellEnd"/>
+      <w:r>
+        <w:rPr>
+          <w:lang w:val="en-US"/>
+        </w:rPr>
+        <w:t>)</w:t>
+      </w:r>
+      <w:r>
+        <w:rPr>
+          <w:lang w:val="en-US"/>
+        </w:rPr>
+        <w:t>.</w:t>
       </w:r>
     </w:p>
-    <w:p>
+    <w:p xmlns:wp14="http://schemas.microsoft.com/office/word/2010/wordml" wp14:textId="77777777">
       <w:pPr>
         <w:pStyle w:val="Tablailustracin"/>
         <w:spacing w:line="360" w:lineRule="auto"/>
@@ -6497,7 +6697,7 @@
       <w:footnotePr>
         <w:pos w:val="beneathText"/>
       </w:footnotePr>
-      <w:pgSz w:w="11906" w:h="16838" w:code="9"/>
+      <w:pgSz w:w="11906" w:h="16838" w:orient="portrait" w:code="9"/>
       <w:pgMar w:top="1134" w:right="851" w:bottom="1134" w:left="1701" w:header="720" w:footer="720" w:gutter="0"/>
       <w:pgNumType w:start="1"/>
       <w:cols w:space="720"/>
@@ -6510,7 +6710,7 @@
 <file path=word/endnotes.xml><?xml version="1.0" encoding="utf-8"?>
 <w:endnotes xmlns:wpc="http://schemas.microsoft.com/office/word/2010/wordprocessingCanvas" xmlns:mc="http://schemas.openxmlformats.org/markup-compatibility/2006" xmlns:o="urn:schemas-microsoft-com:office:office" xmlns:r="http://schemas.openxmlformats.org/officeDocument/2006/relationships" xmlns:m="http://schemas.openxmlformats.org/officeDocument/2006/math" xmlns:v="urn:schemas-microsoft-com:vml" xmlns:wp14="http://schemas.microsoft.com/office/word/2010/wordprocessingDrawing" xmlns:wp="http://schemas.openxmlformats.org/drawingml/2006/wordprocessingDrawing" xmlns:w10="urn:schemas-microsoft-com:office:word" xmlns:w="http://schemas.openxmlformats.org/wordprocessingml/2006/main" xmlns:w14="http://schemas.microsoft.com/office/word/2010/wordml" xmlns:w15="http://schemas.microsoft.com/office/word/2012/wordml" xmlns:wpg="http://schemas.microsoft.com/office/word/2010/wordprocessingGroup" xmlns:wpi="http://schemas.microsoft.com/office/word/2010/wordprocessingInk" xmlns:wne="http://schemas.microsoft.com/office/word/2006/wordml" xmlns:wps="http://schemas.microsoft.com/office/word/2010/wordprocessingShape" mc:Ignorable="w14 w15 wp14">
   <w:endnote w:type="separator" w:id="-1">
-    <w:p>
+    <w:p xmlns:wp14="http://schemas.microsoft.com/office/word/2010/wordml" wp14:textId="77777777">
       <w:pPr>
         <w:spacing w:line="240" w:lineRule="auto"/>
       </w:pPr>
@@ -6518,10 +6718,10 @@
         <w:separator/>
       </w:r>
     </w:p>
-    <w:p/>
+    <w:p xmlns:wp14="http://schemas.microsoft.com/office/word/2010/wordml" wp14:textId="77777777"/>
   </w:endnote>
   <w:endnote w:type="continuationSeparator" w:id="0">
-    <w:p>
+    <w:p xmlns:wp14="http://schemas.microsoft.com/office/word/2010/wordml" wp14:textId="77777777">
       <w:pPr>
         <w:spacing w:line="240" w:lineRule="auto"/>
       </w:pPr>
@@ -6529,7 +6729,7 @@
         <w:continuationSeparator/>
       </w:r>
     </w:p>
-    <w:p/>
+    <w:p xmlns:wp14="http://schemas.microsoft.com/office/word/2010/wordml" wp14:textId="77777777"/>
   </w:endnote>
 </w:endnotes>
 </file>
@@ -6537,7 +6737,7 @@
 <file path=word/footnotes.xml><?xml version="1.0" encoding="utf-8"?>
 <w:footnotes xmlns:wpc="http://schemas.microsoft.com/office/word/2010/wordprocessingCanvas" xmlns:mc="http://schemas.openxmlformats.org/markup-compatibility/2006" xmlns:o="urn:schemas-microsoft-com:office:office" xmlns:r="http://schemas.openxmlformats.org/officeDocument/2006/relationships" xmlns:m="http://schemas.openxmlformats.org/officeDocument/2006/math" xmlns:v="urn:schemas-microsoft-com:vml" xmlns:wp14="http://schemas.microsoft.com/office/word/2010/wordprocessingDrawing" xmlns:wp="http://schemas.openxmlformats.org/drawingml/2006/wordprocessingDrawing" xmlns:w10="urn:schemas-microsoft-com:office:word" xmlns:w="http://schemas.openxmlformats.org/wordprocessingml/2006/main" xmlns:w14="http://schemas.microsoft.com/office/word/2010/wordml" xmlns:w15="http://schemas.microsoft.com/office/word/2012/wordml" xmlns:wpg="http://schemas.microsoft.com/office/word/2010/wordprocessingGroup" xmlns:wpi="http://schemas.microsoft.com/office/word/2010/wordprocessingInk" xmlns:wne="http://schemas.microsoft.com/office/word/2006/wordml" xmlns:wps="http://schemas.microsoft.com/office/word/2010/wordprocessingShape" mc:Ignorable="w14 w15 wp14">
   <w:footnote w:type="separator" w:id="-1">
-    <w:p>
+    <w:p xmlns:wp14="http://schemas.microsoft.com/office/word/2010/wordml" wp14:textId="77777777">
       <w:pPr>
         <w:spacing w:line="240" w:lineRule="auto"/>
       </w:pPr>
@@ -6545,10 +6745,10 @@
         <w:separator/>
       </w:r>
     </w:p>
-    <w:p/>
+    <w:p xmlns:wp14="http://schemas.microsoft.com/office/word/2010/wordml" wp14:textId="77777777"/>
   </w:footnote>
   <w:footnote w:type="continuationSeparator" w:id="0">
-    <w:p>
+    <w:p xmlns:wp14="http://schemas.microsoft.com/office/word/2010/wordml" wp14:textId="77777777">
       <w:pPr>
         <w:spacing w:line="240" w:lineRule="auto"/>
       </w:pPr>
@@ -6556,14 +6756,14 @@
         <w:continuationSeparator/>
       </w:r>
     </w:p>
-    <w:p/>
+    <w:p xmlns:wp14="http://schemas.microsoft.com/office/word/2010/wordml" wp14:textId="77777777"/>
   </w:footnote>
 </w:footnotes>
 </file>
 
 <file path=word/header1.xml><?xml version="1.0" encoding="utf-8"?>
 <w:hdr xmlns:wpc="http://schemas.microsoft.com/office/word/2010/wordprocessingCanvas" xmlns:mc="http://schemas.openxmlformats.org/markup-compatibility/2006" xmlns:o="urn:schemas-microsoft-com:office:office" xmlns:r="http://schemas.openxmlformats.org/officeDocument/2006/relationships" xmlns:m="http://schemas.openxmlformats.org/officeDocument/2006/math" xmlns:v="urn:schemas-microsoft-com:vml" xmlns:wp14="http://schemas.microsoft.com/office/word/2010/wordprocessingDrawing" xmlns:wp="http://schemas.openxmlformats.org/drawingml/2006/wordprocessingDrawing" xmlns:w10="urn:schemas-microsoft-com:office:word" xmlns:w="http://schemas.openxmlformats.org/wordprocessingml/2006/main" xmlns:w14="http://schemas.microsoft.com/office/word/2010/wordml" xmlns:w15="http://schemas.microsoft.com/office/word/2012/wordml" xmlns:wpg="http://schemas.microsoft.com/office/word/2010/wordprocessingGroup" xmlns:wpi="http://schemas.microsoft.com/office/word/2010/wordprocessingInk" xmlns:wne="http://schemas.microsoft.com/office/word/2006/wordml" xmlns:wps="http://schemas.microsoft.com/office/word/2010/wordprocessingShape" mc:Ignorable="w14 w15 wp14">
-  <w:p>
+  <w:p xmlns:wp14="http://schemas.microsoft.com/office/word/2010/wordml" wp14:textId="77777777">
     <w:pPr>
       <w:pStyle w:val="Encabezado"/>
       <w:rPr>
@@ -6610,7 +6810,7 @@
         <w:noProof/>
         <w:lang w:bidi="es-ES"/>
       </w:rPr>
-      <w:ptab w:relativeTo="margin" w:alignment="right" w:leader="none"/>
+      <w:ptab w:alignment="right" w:relativeTo="margin" w:leader="none"/>
     </w:r>
     <w:r>
       <w:rPr>
@@ -6779,7 +6979,7 @@
         <w:ind w:left="1800" w:hanging="360"/>
       </w:pPr>
       <w:rPr>
-        <w:rFonts w:ascii="Symbol" w:hAnsi="Symbol" w:hint="default"/>
+        <w:rFonts w:hint="default" w:ascii="Symbol" w:hAnsi="Symbol"/>
       </w:rPr>
     </w:lvl>
   </w:abstractNum>
@@ -6800,7 +7000,7 @@
         <w:ind w:left="1440" w:hanging="360"/>
       </w:pPr>
       <w:rPr>
-        <w:rFonts w:ascii="Symbol" w:hAnsi="Symbol" w:hint="default"/>
+        <w:rFonts w:hint="default" w:ascii="Symbol" w:hAnsi="Symbol"/>
       </w:rPr>
     </w:lvl>
   </w:abstractNum>
@@ -6821,7 +7021,7 @@
         <w:ind w:left="1080" w:hanging="360"/>
       </w:pPr>
       <w:rPr>
-        <w:rFonts w:ascii="Symbol" w:hAnsi="Symbol" w:hint="default"/>
+        <w:rFonts w:hint="default" w:ascii="Symbol" w:hAnsi="Symbol"/>
       </w:rPr>
     </w:lvl>
   </w:abstractNum>
@@ -6842,7 +7042,7 @@
         <w:ind w:left="720" w:hanging="360"/>
       </w:pPr>
       <w:rPr>
-        <w:rFonts w:ascii="Symbol" w:hAnsi="Symbol" w:hint="default"/>
+        <w:rFonts w:hint="default" w:ascii="Symbol" w:hAnsi="Symbol"/>
       </w:rPr>
     </w:lvl>
   </w:abstractNum>
@@ -6884,7 +7084,7 @@
         <w:ind w:left="1080" w:hanging="360"/>
       </w:pPr>
       <w:rPr>
-        <w:rFonts w:ascii="Symbol" w:hAnsi="Symbol" w:hint="default"/>
+        <w:rFonts w:hint="default" w:ascii="Symbol" w:hAnsi="Symbol"/>
       </w:rPr>
     </w:lvl>
   </w:abstractNum>
@@ -6901,7 +7101,7 @@
         <w:ind w:left="720" w:hanging="360"/>
       </w:pPr>
       <w:rPr>
-        <w:rFonts w:ascii="Consolas" w:hAnsi="Consolas" w:hint="default"/>
+        <w:rFonts w:hint="default" w:ascii="Consolas" w:hAnsi="Consolas"/>
       </w:rPr>
     </w:lvl>
     <w:lvl w:ilvl="1" w:tplc="300A0019" w:tentative="1">
@@ -7077,7 +7277,7 @@
         <w:ind w:left="1440" w:hanging="360"/>
       </w:pPr>
       <w:rPr>
-        <w:rFonts w:ascii="Symbol" w:hAnsi="Symbol" w:hint="default"/>
+        <w:rFonts w:hint="default" w:ascii="Symbol" w:hAnsi="Symbol"/>
       </w:rPr>
     </w:lvl>
     <w:lvl w:ilvl="1" w:tplc="300A0003" w:tentative="1">
@@ -7089,7 +7289,7 @@
         <w:ind w:left="2160" w:hanging="360"/>
       </w:pPr>
       <w:rPr>
-        <w:rFonts w:ascii="Courier New" w:hAnsi="Courier New" w:cs="Courier New" w:hint="default"/>
+        <w:rFonts w:hint="default" w:ascii="Courier New" w:hAnsi="Courier New" w:cs="Courier New"/>
       </w:rPr>
     </w:lvl>
     <w:lvl w:ilvl="2" w:tplc="300A0005" w:tentative="1">
@@ -7101,7 +7301,7 @@
         <w:ind w:left="2880" w:hanging="360"/>
       </w:pPr>
       <w:rPr>
-        <w:rFonts w:ascii="Wingdings" w:hAnsi="Wingdings" w:hint="default"/>
+        <w:rFonts w:hint="default" w:ascii="Wingdings" w:hAnsi="Wingdings"/>
       </w:rPr>
     </w:lvl>
     <w:lvl w:ilvl="3" w:tplc="300A0001" w:tentative="1">
@@ -7113,7 +7313,7 @@
         <w:ind w:left="3600" w:hanging="360"/>
       </w:pPr>
       <w:rPr>
-        <w:rFonts w:ascii="Symbol" w:hAnsi="Symbol" w:hint="default"/>
+        <w:rFonts w:hint="default" w:ascii="Symbol" w:hAnsi="Symbol"/>
       </w:rPr>
     </w:lvl>
     <w:lvl w:ilvl="4" w:tplc="300A0003" w:tentative="1">
@@ -7125,7 +7325,7 @@
         <w:ind w:left="4320" w:hanging="360"/>
       </w:pPr>
       <w:rPr>
-        <w:rFonts w:ascii="Courier New" w:hAnsi="Courier New" w:cs="Courier New" w:hint="default"/>
+        <w:rFonts w:hint="default" w:ascii="Courier New" w:hAnsi="Courier New" w:cs="Courier New"/>
       </w:rPr>
     </w:lvl>
     <w:lvl w:ilvl="5" w:tplc="300A0005" w:tentative="1">
@@ -7137,7 +7337,7 @@
         <w:ind w:left="5040" w:hanging="360"/>
       </w:pPr>
       <w:rPr>
-        <w:rFonts w:ascii="Wingdings" w:hAnsi="Wingdings" w:hint="default"/>
+        <w:rFonts w:hint="default" w:ascii="Wingdings" w:hAnsi="Wingdings"/>
       </w:rPr>
     </w:lvl>
     <w:lvl w:ilvl="6" w:tplc="300A0001" w:tentative="1">
@@ -7149,7 +7349,7 @@
         <w:ind w:left="5760" w:hanging="360"/>
       </w:pPr>
       <w:rPr>
-        <w:rFonts w:ascii="Symbol" w:hAnsi="Symbol" w:hint="default"/>
+        <w:rFonts w:hint="default" w:ascii="Symbol" w:hAnsi="Symbol"/>
       </w:rPr>
     </w:lvl>
     <w:lvl w:ilvl="7" w:tplc="300A0003" w:tentative="1">
@@ -7161,7 +7361,7 @@
         <w:ind w:left="6480" w:hanging="360"/>
       </w:pPr>
       <w:rPr>
-        <w:rFonts w:ascii="Courier New" w:hAnsi="Courier New" w:cs="Courier New" w:hint="default"/>
+        <w:rFonts w:hint="default" w:ascii="Courier New" w:hAnsi="Courier New" w:cs="Courier New"/>
       </w:rPr>
     </w:lvl>
     <w:lvl w:ilvl="8" w:tplc="300A0005" w:tentative="1">
@@ -7173,7 +7373,7 @@
         <w:ind w:left="7200" w:hanging="360"/>
       </w:pPr>
       <w:rPr>
-        <w:rFonts w:ascii="Wingdings" w:hAnsi="Wingdings" w:hint="default"/>
+        <w:rFonts w:hint="default" w:ascii="Wingdings" w:hAnsi="Wingdings"/>
       </w:rPr>
     </w:lvl>
   </w:abstractNum>
@@ -7363,7 +7563,7 @@
         <w:ind w:left="1440" w:hanging="360"/>
       </w:pPr>
       <w:rPr>
-        <w:rFonts w:ascii="Symbol" w:hAnsi="Symbol" w:hint="default"/>
+        <w:rFonts w:hint="default" w:ascii="Symbol" w:hAnsi="Symbol"/>
       </w:rPr>
     </w:lvl>
     <w:lvl w:ilvl="1" w:tplc="300A0003" w:tentative="1">
@@ -7375,7 +7575,7 @@
         <w:ind w:left="2160" w:hanging="360"/>
       </w:pPr>
       <w:rPr>
-        <w:rFonts w:ascii="Courier New" w:hAnsi="Courier New" w:cs="Courier New" w:hint="default"/>
+        <w:rFonts w:hint="default" w:ascii="Courier New" w:hAnsi="Courier New" w:cs="Courier New"/>
       </w:rPr>
     </w:lvl>
     <w:lvl w:ilvl="2" w:tplc="300A0005" w:tentative="1">
@@ -7387,7 +7587,7 @@
         <w:ind w:left="2880" w:hanging="360"/>
       </w:pPr>
       <w:rPr>
-        <w:rFonts w:ascii="Wingdings" w:hAnsi="Wingdings" w:hint="default"/>
+        <w:rFonts w:hint="default" w:ascii="Wingdings" w:hAnsi="Wingdings"/>
       </w:rPr>
     </w:lvl>
     <w:lvl w:ilvl="3" w:tplc="300A0001" w:tentative="1">
@@ -7399,7 +7599,7 @@
         <w:ind w:left="3600" w:hanging="360"/>
       </w:pPr>
       <w:rPr>
-        <w:rFonts w:ascii="Symbol" w:hAnsi="Symbol" w:hint="default"/>
+        <w:rFonts w:hint="default" w:ascii="Symbol" w:hAnsi="Symbol"/>
       </w:rPr>
     </w:lvl>
     <w:lvl w:ilvl="4" w:tplc="300A0003" w:tentative="1">
@@ -7411,7 +7611,7 @@
         <w:ind w:left="4320" w:hanging="360"/>
       </w:pPr>
       <w:rPr>
-        <w:rFonts w:ascii="Courier New" w:hAnsi="Courier New" w:cs="Courier New" w:hint="default"/>
+        <w:rFonts w:hint="default" w:ascii="Courier New" w:hAnsi="Courier New" w:cs="Courier New"/>
       </w:rPr>
     </w:lvl>
     <w:lvl w:ilvl="5" w:tplc="300A0005" w:tentative="1">
@@ -7423,7 +7623,7 @@
         <w:ind w:left="5040" w:hanging="360"/>
       </w:pPr>
       <w:rPr>
-        <w:rFonts w:ascii="Wingdings" w:hAnsi="Wingdings" w:hint="default"/>
+        <w:rFonts w:hint="default" w:ascii="Wingdings" w:hAnsi="Wingdings"/>
       </w:rPr>
     </w:lvl>
     <w:lvl w:ilvl="6" w:tplc="300A0001" w:tentative="1">
@@ -7435,7 +7635,7 @@
         <w:ind w:left="5760" w:hanging="360"/>
       </w:pPr>
       <w:rPr>
-        <w:rFonts w:ascii="Symbol" w:hAnsi="Symbol" w:hint="default"/>
+        <w:rFonts w:hint="default" w:ascii="Symbol" w:hAnsi="Symbol"/>
       </w:rPr>
     </w:lvl>
     <w:lvl w:ilvl="7" w:tplc="300A0003" w:tentative="1">
@@ -7447,7 +7647,7 @@
         <w:ind w:left="6480" w:hanging="360"/>
       </w:pPr>
       <w:rPr>
-        <w:rFonts w:ascii="Courier New" w:hAnsi="Courier New" w:cs="Courier New" w:hint="default"/>
+        <w:rFonts w:hint="default" w:ascii="Courier New" w:hAnsi="Courier New" w:cs="Courier New"/>
       </w:rPr>
     </w:lvl>
     <w:lvl w:ilvl="8" w:tplc="300A0005" w:tentative="1">
@@ -7459,7 +7659,7 @@
         <w:ind w:left="7200" w:hanging="360"/>
       </w:pPr>
       <w:rPr>
-        <w:rFonts w:ascii="Wingdings" w:hAnsi="Wingdings" w:hint="default"/>
+        <w:rFonts w:hint="default" w:ascii="Wingdings" w:hAnsi="Wingdings"/>
       </w:rPr>
     </w:lvl>
   </w:abstractNum>
@@ -7610,11 +7810,11 @@
 </file>
 
 <file path=word/styles.xml><?xml version="1.0" encoding="utf-8"?>
-<w:styles xmlns:mc="http://schemas.openxmlformats.org/markup-compatibility/2006" xmlns:r="http://schemas.openxmlformats.org/officeDocument/2006/relationships" xmlns:w="http://schemas.openxmlformats.org/wordprocessingml/2006/main" xmlns:w14="http://schemas.microsoft.com/office/word/2010/wordml" xmlns:w15="http://schemas.microsoft.com/office/word/2012/wordml" mc:Ignorable="w14 w15">
+<w:styles xmlns:wp14="http://schemas.microsoft.com/office/word/2010/wordprocessingDrawing" xmlns:mc="http://schemas.openxmlformats.org/markup-compatibility/2006" xmlns:r="http://schemas.openxmlformats.org/officeDocument/2006/relationships" xmlns:w="http://schemas.openxmlformats.org/wordprocessingml/2006/main" xmlns:w14="http://schemas.microsoft.com/office/word/2010/wordml" xmlns:w15="http://schemas.microsoft.com/office/word/2012/wordml" mc:Ignorable="w14 w15 wp14">
   <w:docDefaults>
     <w:rPrDefault>
       <w:rPr>
-        <w:rFonts w:asciiTheme="minorHAnsi" w:eastAsiaTheme="minorEastAsia" w:hAnsiTheme="minorHAnsi" w:cstheme="minorBidi"/>
+        <w:rFonts w:asciiTheme="minorHAnsi" w:hAnsiTheme="minorHAnsi" w:eastAsiaTheme="minorEastAsia" w:cstheme="minorBidi"/>
         <w:sz w:val="24"/>
         <w:szCs w:val="24"/>
         <w:lang w:val="es-ES" w:eastAsia="ja-JP" w:bidi="ar-SA"/>
@@ -7630,14 +7830,14 @@
   <w:latentStyles w:defLockedState="0" w:defUIPriority="99" w:defSemiHidden="0" w:defUnhideWhenUsed="0" w:defQFormat="0" w:count="371">
     <w:lsdException w:name="Normal" w:uiPriority="0" w:qFormat="1"/>
     <w:lsdException w:name="heading 1" w:uiPriority="9" w:qFormat="1"/>
-    <w:lsdException w:name="heading 2" w:semiHidden="1" w:uiPriority="3" w:unhideWhenUsed="1" w:qFormat="1"/>
-    <w:lsdException w:name="heading 3" w:semiHidden="1" w:uiPriority="3" w:unhideWhenUsed="1" w:qFormat="1"/>
-    <w:lsdException w:name="heading 4" w:semiHidden="1" w:uiPriority="3" w:unhideWhenUsed="1" w:qFormat="1"/>
-    <w:lsdException w:name="heading 5" w:semiHidden="1" w:uiPriority="3" w:unhideWhenUsed="1" w:qFormat="1"/>
-    <w:lsdException w:name="heading 6" w:semiHidden="1" w:uiPriority="9" w:qFormat="1"/>
-    <w:lsdException w:name="heading 7" w:semiHidden="1" w:uiPriority="9" w:qFormat="1"/>
-    <w:lsdException w:name="heading 8" w:semiHidden="1" w:uiPriority="9" w:qFormat="1"/>
-    <w:lsdException w:name="heading 9" w:semiHidden="1" w:uiPriority="9" w:qFormat="1"/>
+    <w:lsdException w:name="heading 2" w:uiPriority="3" w:semiHidden="1" w:unhideWhenUsed="1" w:qFormat="1"/>
+    <w:lsdException w:name="heading 3" w:uiPriority="3" w:semiHidden="1" w:unhideWhenUsed="1" w:qFormat="1"/>
+    <w:lsdException w:name="heading 4" w:uiPriority="3" w:semiHidden="1" w:unhideWhenUsed="1" w:qFormat="1"/>
+    <w:lsdException w:name="heading 5" w:uiPriority="3" w:semiHidden="1" w:unhideWhenUsed="1" w:qFormat="1"/>
+    <w:lsdException w:name="heading 6" w:uiPriority="9" w:semiHidden="1" w:qFormat="1"/>
+    <w:lsdException w:name="heading 7" w:uiPriority="9" w:semiHidden="1" w:qFormat="1"/>
+    <w:lsdException w:name="heading 8" w:uiPriority="9" w:semiHidden="1" w:qFormat="1"/>
+    <w:lsdException w:name="heading 9" w:uiPriority="9" w:semiHidden="1" w:qFormat="1"/>
     <w:lsdException w:name="index 1" w:semiHidden="1" w:unhideWhenUsed="1"/>
     <w:lsdException w:name="index 2" w:semiHidden="1" w:unhideWhenUsed="1"/>
     <w:lsdException w:name="index 3" w:semiHidden="1" w:unhideWhenUsed="1"/>
@@ -7647,22 +7847,22 @@
     <w:lsdException w:name="index 7" w:semiHidden="1" w:unhideWhenUsed="1"/>
     <w:lsdException w:name="index 8" w:semiHidden="1" w:unhideWhenUsed="1"/>
     <w:lsdException w:name="index 9" w:semiHidden="1" w:unhideWhenUsed="1"/>
-    <w:lsdException w:name="toc 1" w:semiHidden="1" w:uiPriority="39" w:unhideWhenUsed="1"/>
-    <w:lsdException w:name="toc 2" w:semiHidden="1" w:uiPriority="39" w:unhideWhenUsed="1"/>
-    <w:lsdException w:name="toc 3" w:semiHidden="1" w:uiPriority="39" w:unhideWhenUsed="1"/>
-    <w:lsdException w:name="toc 4" w:semiHidden="1" w:uiPriority="39" w:unhideWhenUsed="1"/>
-    <w:lsdException w:name="toc 5" w:semiHidden="1" w:uiPriority="39" w:unhideWhenUsed="1"/>
-    <w:lsdException w:name="toc 6" w:semiHidden="1" w:uiPriority="39" w:unhideWhenUsed="1"/>
-    <w:lsdException w:name="toc 7" w:semiHidden="1" w:uiPriority="39" w:unhideWhenUsed="1"/>
-    <w:lsdException w:name="toc 8" w:semiHidden="1" w:uiPriority="39" w:unhideWhenUsed="1"/>
-    <w:lsdException w:name="toc 9" w:semiHidden="1" w:uiPriority="39" w:unhideWhenUsed="1"/>
+    <w:lsdException w:name="toc 1" w:uiPriority="39" w:semiHidden="1" w:unhideWhenUsed="1"/>
+    <w:lsdException w:name="toc 2" w:uiPriority="39" w:semiHidden="1" w:unhideWhenUsed="1"/>
+    <w:lsdException w:name="toc 3" w:uiPriority="39" w:semiHidden="1" w:unhideWhenUsed="1"/>
+    <w:lsdException w:name="toc 4" w:uiPriority="39" w:semiHidden="1" w:unhideWhenUsed="1"/>
+    <w:lsdException w:name="toc 5" w:uiPriority="39" w:semiHidden="1" w:unhideWhenUsed="1"/>
+    <w:lsdException w:name="toc 6" w:uiPriority="39" w:semiHidden="1" w:unhideWhenUsed="1"/>
+    <w:lsdException w:name="toc 7" w:uiPriority="39" w:semiHidden="1" w:unhideWhenUsed="1"/>
+    <w:lsdException w:name="toc 8" w:uiPriority="39" w:semiHidden="1" w:unhideWhenUsed="1"/>
+    <w:lsdException w:name="toc 9" w:uiPriority="39" w:semiHidden="1" w:unhideWhenUsed="1"/>
     <w:lsdException w:name="Normal Indent" w:semiHidden="1" w:unhideWhenUsed="1"/>
     <w:lsdException w:name="footnote text" w:semiHidden="1" w:unhideWhenUsed="1"/>
     <w:lsdException w:name="annotation text" w:semiHidden="1" w:unhideWhenUsed="1"/>
     <w:lsdException w:name="header" w:semiHidden="1" w:unhideWhenUsed="1" w:qFormat="1"/>
     <w:lsdException w:name="footer" w:semiHidden="1" w:unhideWhenUsed="1"/>
     <w:lsdException w:name="index heading" w:semiHidden="1" w:unhideWhenUsed="1"/>
-    <w:lsdException w:name="caption" w:semiHidden="1" w:uiPriority="35" w:unhideWhenUsed="1" w:qFormat="1"/>
+    <w:lsdException w:name="caption" w:uiPriority="35" w:semiHidden="1" w:unhideWhenUsed="1" w:qFormat="1"/>
     <w:lsdException w:name="table of figures" w:semiHidden="1" w:unhideWhenUsed="1"/>
     <w:lsdException w:name="envelope address" w:semiHidden="1" w:unhideWhenUsed="1"/>
     <w:lsdException w:name="envelope return" w:semiHidden="1" w:unhideWhenUsed="1"/>
@@ -7693,7 +7893,7 @@
     <w:lsdException w:name="Title" w:uiPriority="10" w:qFormat="1"/>
     <w:lsdException w:name="Closing" w:semiHidden="1" w:unhideWhenUsed="1"/>
     <w:lsdException w:name="Signature" w:semiHidden="1" w:unhideWhenUsed="1"/>
-    <w:lsdException w:name="Default Paragraph Font" w:semiHidden="1" w:uiPriority="1" w:unhideWhenUsed="1"/>
+    <w:lsdException w:name="Default Paragraph Font" w:uiPriority="1" w:semiHidden="1" w:unhideWhenUsed="1"/>
     <w:lsdException w:name="Body Text" w:semiHidden="1" w:unhideWhenUsed="1"/>
     <w:lsdException w:name="Body Text Indent" w:semiHidden="1" w:unhideWhenUsed="1"/>
     <w:lsdException w:name="List Continue" w:semiHidden="1" w:unhideWhenUsed="1"/>
@@ -7702,7 +7902,7 @@
     <w:lsdException w:name="List Continue 4" w:semiHidden="1" w:unhideWhenUsed="1"/>
     <w:lsdException w:name="List Continue 5" w:semiHidden="1" w:unhideWhenUsed="1"/>
     <w:lsdException w:name="Message Header" w:semiHidden="1" w:unhideWhenUsed="1"/>
-    <w:lsdException w:name="Subtitle" w:semiHidden="1" w:uiPriority="18" w:unhideWhenUsed="1" w:qFormat="1"/>
+    <w:lsdException w:name="Subtitle" w:uiPriority="18" w:semiHidden="1" w:unhideWhenUsed="1" w:qFormat="1"/>
     <w:lsdException w:name="Salutation" w:semiHidden="1" w:unhideWhenUsed="1"/>
     <w:lsdException w:name="Date" w:semiHidden="1" w:unhideWhenUsed="1"/>
     <w:lsdException w:name="Body Text First Indent" w:semiHidden="1" w:unhideWhenUsed="1"/>
@@ -7715,8 +7915,8 @@
     <w:lsdException w:name="Block Text" w:semiHidden="1" w:unhideWhenUsed="1"/>
     <w:lsdException w:name="Hyperlink" w:semiHidden="1" w:unhideWhenUsed="1"/>
     <w:lsdException w:name="FollowedHyperlink" w:semiHidden="1" w:unhideWhenUsed="1"/>
-    <w:lsdException w:name="Strong" w:semiHidden="1" w:uiPriority="22" w:unhideWhenUsed="1" w:qFormat="1"/>
-    <w:lsdException w:name="Emphasis" w:semiHidden="1" w:uiPriority="20" w:unhideWhenUsed="1" w:qFormat="1"/>
+    <w:lsdException w:name="Strong" w:uiPriority="22" w:semiHidden="1" w:unhideWhenUsed="1" w:qFormat="1"/>
+    <w:lsdException w:name="Emphasis" w:uiPriority="20" w:semiHidden="1" w:unhideWhenUsed="1" w:qFormat="1"/>
     <w:lsdException w:name="Document Map" w:semiHidden="1" w:unhideWhenUsed="1"/>
     <w:lsdException w:name="Plain Text" w:semiHidden="1" w:unhideWhenUsed="1"/>
     <w:lsdException w:name="E-mail Signature" w:semiHidden="1" w:unhideWhenUsed="1"/>
@@ -7807,9 +8007,9 @@
     <w:lsdException w:name="Medium Shading 2 Accent 1" w:uiPriority="64"/>
     <w:lsdException w:name="Medium List 1 Accent 1" w:uiPriority="65"/>
     <w:lsdException w:name="Revision" w:semiHidden="1"/>
-    <w:lsdException w:name="List Paragraph" w:semiHidden="1" w:uiPriority="34" w:unhideWhenUsed="1" w:qFormat="1"/>
-    <w:lsdException w:name="Quote" w:semiHidden="1" w:uiPriority="29" w:unhideWhenUsed="1" w:qFormat="1"/>
-    <w:lsdException w:name="Intense Quote" w:semiHidden="1" w:uiPriority="30" w:unhideWhenUsed="1" w:qFormat="1"/>
+    <w:lsdException w:name="List Paragraph" w:uiPriority="34" w:semiHidden="1" w:unhideWhenUsed="1" w:qFormat="1"/>
+    <w:lsdException w:name="Quote" w:uiPriority="29" w:semiHidden="1" w:unhideWhenUsed="1" w:qFormat="1"/>
+    <w:lsdException w:name="Intense Quote" w:uiPriority="30" w:semiHidden="1" w:unhideWhenUsed="1" w:qFormat="1"/>
     <w:lsdException w:name="Medium List 2 Accent 1" w:uiPriority="66"/>
     <w:lsdException w:name="Medium Grid 1 Accent 1" w:uiPriority="67"/>
     <w:lsdException w:name="Medium Grid 2 Accent 1" w:uiPriority="68"/>
@@ -7888,13 +8088,13 @@
     <w:lsdException w:name="Colorful Shading Accent 6" w:uiPriority="71"/>
     <w:lsdException w:name="Colorful List Accent 6" w:uiPriority="72"/>
     <w:lsdException w:name="Colorful Grid Accent 6" w:uiPriority="73"/>
-    <w:lsdException w:name="Subtle Emphasis" w:semiHidden="1" w:uiPriority="19" w:unhideWhenUsed="1" w:qFormat="1"/>
-    <w:lsdException w:name="Intense Emphasis" w:semiHidden="1" w:uiPriority="21" w:unhideWhenUsed="1" w:qFormat="1"/>
-    <w:lsdException w:name="Subtle Reference" w:semiHidden="1" w:uiPriority="31" w:unhideWhenUsed="1" w:qFormat="1"/>
-    <w:lsdException w:name="Intense Reference" w:semiHidden="1" w:uiPriority="32" w:unhideWhenUsed="1" w:qFormat="1"/>
-    <w:lsdException w:name="Book Title" w:semiHidden="1" w:uiPriority="33" w:unhideWhenUsed="1" w:qFormat="1"/>
-    <w:lsdException w:name="Bibliography" w:semiHidden="1" w:uiPriority="37" w:unhideWhenUsed="1" w:qFormat="1"/>
-    <w:lsdException w:name="TOC Heading" w:semiHidden="1" w:uiPriority="39" w:unhideWhenUsed="1" w:qFormat="1"/>
+    <w:lsdException w:name="Subtle Emphasis" w:uiPriority="19" w:semiHidden="1" w:unhideWhenUsed="1" w:qFormat="1"/>
+    <w:lsdException w:name="Intense Emphasis" w:uiPriority="21" w:semiHidden="1" w:unhideWhenUsed="1" w:qFormat="1"/>
+    <w:lsdException w:name="Subtle Reference" w:uiPriority="31" w:semiHidden="1" w:unhideWhenUsed="1" w:qFormat="1"/>
+    <w:lsdException w:name="Intense Reference" w:uiPriority="32" w:semiHidden="1" w:unhideWhenUsed="1" w:qFormat="1"/>
+    <w:lsdException w:name="Book Title" w:uiPriority="33" w:semiHidden="1" w:unhideWhenUsed="1" w:qFormat="1"/>
+    <w:lsdException w:name="Bibliography" w:uiPriority="37" w:semiHidden="1" w:unhideWhenUsed="1" w:qFormat="1"/>
+    <w:lsdException w:name="TOC Heading" w:uiPriority="39" w:semiHidden="1" w:unhideWhenUsed="1" w:qFormat="1"/>
     <w:lsdException w:name="Plain Table 1" w:uiPriority="41"/>
     <w:lsdException w:name="Plain Table 2" w:uiPriority="42"/>
     <w:lsdException w:name="Plain Table 3" w:uiPriority="43"/>
@@ -8000,7 +8200,7 @@
     <w:lsdException w:name="List Table 6 Colorful Accent 6" w:uiPriority="51"/>
     <w:lsdException w:name="List Table 7 Colorful Accent 6" w:uiPriority="52"/>
   </w:latentStyles>
-  <w:style w:type="paragraph" w:default="1" w:styleId="Normal">
+  <w:style w:type="paragraph" w:styleId="Normal" w:default="1">
     <w:name w:val="Normal"/>
     <w:qFormat/>
     <w:rsid w:val="002F4F07"/>
@@ -8047,7 +8247,7 @@
       <w:outlineLvl w:val="1"/>
     </w:pPr>
     <w:rPr>
-      <w:rFonts w:asciiTheme="majorHAnsi" w:eastAsiaTheme="majorEastAsia" w:hAnsiTheme="majorHAnsi" w:cstheme="majorBidi"/>
+      <w:rFonts w:asciiTheme="majorHAnsi" w:hAnsiTheme="majorHAnsi" w:eastAsiaTheme="majorEastAsia" w:cstheme="majorBidi"/>
       <w:b/>
       <w:bCs/>
       <w:noProof/>
@@ -8102,7 +8302,7 @@
       <w:outlineLvl w:val="4"/>
     </w:pPr>
     <w:rPr>
-      <w:rFonts w:asciiTheme="majorHAnsi" w:eastAsiaTheme="majorEastAsia" w:hAnsiTheme="majorHAnsi" w:cstheme="majorBidi"/>
+      <w:rFonts w:asciiTheme="majorHAnsi" w:hAnsiTheme="majorHAnsi" w:eastAsiaTheme="majorEastAsia" w:cstheme="majorBidi"/>
       <w:i/>
       <w:iCs/>
     </w:rPr>
@@ -8124,7 +8324,7 @@
       <w:outlineLvl w:val="5"/>
     </w:pPr>
     <w:rPr>
-      <w:rFonts w:asciiTheme="majorHAnsi" w:eastAsiaTheme="majorEastAsia" w:hAnsiTheme="majorHAnsi" w:cstheme="majorBidi"/>
+      <w:rFonts w:asciiTheme="majorHAnsi" w:hAnsiTheme="majorHAnsi" w:eastAsiaTheme="majorEastAsia" w:cstheme="majorBidi"/>
       <w:color w:val="6E6E6E" w:themeColor="accent1" w:themeShade="7F"/>
     </w:rPr>
   </w:style>
@@ -8145,7 +8345,7 @@
       <w:outlineLvl w:val="6"/>
     </w:pPr>
     <w:rPr>
-      <w:rFonts w:asciiTheme="majorHAnsi" w:eastAsiaTheme="majorEastAsia" w:hAnsiTheme="majorHAnsi" w:cstheme="majorBidi"/>
+      <w:rFonts w:asciiTheme="majorHAnsi" w:hAnsiTheme="majorHAnsi" w:eastAsiaTheme="majorEastAsia" w:cstheme="majorBidi"/>
       <w:i/>
       <w:iCs/>
       <w:color w:val="6E6E6E" w:themeColor="accent1" w:themeShade="7F"/>
@@ -8168,7 +8368,7 @@
       <w:outlineLvl w:val="7"/>
     </w:pPr>
     <w:rPr>
-      <w:rFonts w:asciiTheme="majorHAnsi" w:eastAsiaTheme="majorEastAsia" w:hAnsiTheme="majorHAnsi" w:cstheme="majorBidi"/>
+      <w:rFonts w:asciiTheme="majorHAnsi" w:hAnsiTheme="majorHAnsi" w:eastAsiaTheme="majorEastAsia" w:cstheme="majorBidi"/>
       <w:color w:val="272727" w:themeColor="text1" w:themeTint="D8"/>
       <w:sz w:val="22"/>
       <w:szCs w:val="21"/>
@@ -8191,7 +8391,7 @@
       <w:outlineLvl w:val="8"/>
     </w:pPr>
     <w:rPr>
-      <w:rFonts w:asciiTheme="majorHAnsi" w:eastAsiaTheme="majorEastAsia" w:hAnsiTheme="majorHAnsi" w:cstheme="majorBidi"/>
+      <w:rFonts w:asciiTheme="majorHAnsi" w:hAnsiTheme="majorHAnsi" w:eastAsiaTheme="majorEastAsia" w:cstheme="majorBidi"/>
       <w:i/>
       <w:iCs/>
       <w:color w:val="272727" w:themeColor="text1" w:themeTint="D8"/>
@@ -8199,13 +8399,13 @@
       <w:szCs w:val="21"/>
     </w:rPr>
   </w:style>
-  <w:style w:type="character" w:default="1" w:styleId="Fuentedeprrafopredeter">
+  <w:style w:type="character" w:styleId="Fuentedeprrafopredeter" w:default="1">
     <w:name w:val="Default Paragraph Font"/>
     <w:uiPriority w:val="1"/>
     <w:semiHidden/>
     <w:unhideWhenUsed/>
   </w:style>
-  <w:style w:type="table" w:default="1" w:styleId="Tablanormal">
+  <w:style w:type="table" w:styleId="Tablanormal" w:default="1">
     <w:name w:val="Normal Table"/>
     <w:uiPriority w:val="99"/>
     <w:semiHidden/>
@@ -8220,13 +8420,13 @@
       </w:tblCellMar>
     </w:tblPr>
   </w:style>
-  <w:style w:type="numbering" w:default="1" w:styleId="Sinlista">
+  <w:style w:type="numbering" w:styleId="Sinlista" w:default="1">
     <w:name w:val="No List"/>
     <w:uiPriority w:val="99"/>
     <w:semiHidden/>
     <w:unhideWhenUsed/>
   </w:style>
-  <w:style w:type="paragraph" w:customStyle="1" w:styleId="Ttulodeseccin">
+  <w:style w:type="paragraph" w:styleId="Ttulodeseccin" w:customStyle="1">
     <w:name w:val="Título de sección"/>
     <w:basedOn w:val="Normal"/>
     <w:next w:val="Normal"/>
@@ -8241,7 +8441,7 @@
       <w:outlineLvl w:val="0"/>
     </w:pPr>
     <w:rPr>
-      <w:rFonts w:asciiTheme="majorHAnsi" w:eastAsiaTheme="majorEastAsia" w:hAnsiTheme="majorHAnsi" w:cstheme="majorBidi"/>
+      <w:rFonts w:asciiTheme="majorHAnsi" w:hAnsiTheme="majorHAnsi" w:eastAsiaTheme="majorEastAsia" w:cstheme="majorBidi"/>
       <w:b/>
       <w:szCs w:val="28"/>
       <w:u w:val="single"/>
@@ -8260,7 +8460,7 @@
       <w:ind w:firstLine="0"/>
     </w:pPr>
   </w:style>
-  <w:style w:type="character" w:customStyle="1" w:styleId="EncabezadoCar">
+  <w:style w:type="character" w:styleId="EncabezadoCar" w:customStyle="1">
     <w:name w:val="Encabezado Car"/>
     <w:basedOn w:val="Fuentedeprrafopredeter"/>
     <w:link w:val="Encabezado"/>
@@ -8308,7 +8508,7 @@
       <w:sz w:val="28"/>
     </w:rPr>
   </w:style>
-  <w:style w:type="character" w:customStyle="1" w:styleId="Ttulo1Car">
+  <w:style w:type="character" w:styleId="Ttulo1Car" w:customStyle="1">
     <w:name w:val="Título 1 Car"/>
     <w:basedOn w:val="Fuentedeprrafopredeter"/>
     <w:link w:val="Ttulo1"/>
@@ -8320,14 +8520,14 @@
       <w:lang w:val="ru-RU" w:bidi="es-ES"/>
     </w:rPr>
   </w:style>
-  <w:style w:type="character" w:customStyle="1" w:styleId="Ttulo2Car">
+  <w:style w:type="character" w:styleId="Ttulo2Car" w:customStyle="1">
     <w:name w:val="Título 2 Car"/>
     <w:basedOn w:val="Fuentedeprrafopredeter"/>
     <w:link w:val="Ttulo2"/>
     <w:uiPriority w:val="4"/>
     <w:rsid w:val="001B201B"/>
     <w:rPr>
-      <w:rFonts w:asciiTheme="majorHAnsi" w:eastAsiaTheme="majorEastAsia" w:hAnsiTheme="majorHAnsi" w:cstheme="majorBidi"/>
+      <w:rFonts w:asciiTheme="majorHAnsi" w:hAnsiTheme="majorHAnsi" w:eastAsiaTheme="majorEastAsia" w:cstheme="majorBidi"/>
       <w:b/>
       <w:bCs/>
       <w:noProof/>
@@ -8347,16 +8547,16 @@
       <w:jc w:val="center"/>
     </w:pPr>
     <w:rPr>
-      <w:rFonts w:asciiTheme="majorHAnsi" w:eastAsiaTheme="majorEastAsia" w:hAnsiTheme="majorHAnsi" w:cstheme="majorBidi"/>
+      <w:rFonts w:asciiTheme="majorHAnsi" w:hAnsiTheme="majorHAnsi" w:eastAsiaTheme="majorEastAsia" w:cstheme="majorBidi"/>
     </w:rPr>
   </w:style>
-  <w:style w:type="character" w:customStyle="1" w:styleId="PuestoCar">
+  <w:style w:type="character" w:styleId="PuestoCar" w:customStyle="1">
     <w:name w:val="Puesto Car"/>
     <w:basedOn w:val="Fuentedeprrafopredeter"/>
     <w:link w:val="Puesto"/>
     <w:rsid w:val="00DA48EA"/>
     <w:rPr>
-      <w:rFonts w:asciiTheme="majorHAnsi" w:eastAsiaTheme="majorEastAsia" w:hAnsiTheme="majorHAnsi" w:cstheme="majorBidi"/>
+      <w:rFonts w:asciiTheme="majorHAnsi" w:hAnsiTheme="majorHAnsi" w:eastAsiaTheme="majorEastAsia" w:cstheme="majorBidi"/>
       <w:kern w:val="24"/>
     </w:rPr>
   </w:style>
@@ -8374,7 +8574,7 @@
       <w:sz w:val="28"/>
     </w:rPr>
   </w:style>
-  <w:style w:type="character" w:customStyle="1" w:styleId="Ttulo3Car">
+  <w:style w:type="character" w:styleId="Ttulo3Car" w:customStyle="1">
     <w:name w:val="Título 3 Car"/>
     <w:basedOn w:val="Fuentedeprrafopredeter"/>
     <w:link w:val="Ttulo3"/>
@@ -8387,7 +8587,7 @@
       <w:lang w:val="en-US"/>
     </w:rPr>
   </w:style>
-  <w:style w:type="character" w:customStyle="1" w:styleId="Ttulo4Car">
+  <w:style w:type="character" w:styleId="Ttulo4Car" w:customStyle="1">
     <w:name w:val="Título 4 Car"/>
     <w:basedOn w:val="Fuentedeprrafopredeter"/>
     <w:link w:val="Ttulo4"/>
@@ -8398,14 +8598,14 @@
       <w:kern w:val="24"/>
     </w:rPr>
   </w:style>
-  <w:style w:type="character" w:customStyle="1" w:styleId="Ttulo5Car">
+  <w:style w:type="character" w:styleId="Ttulo5Car" w:customStyle="1">
     <w:name w:val="Título 5 Car"/>
     <w:basedOn w:val="Fuentedeprrafopredeter"/>
     <w:link w:val="Ttulo5"/>
     <w:uiPriority w:val="4"/>
     <w:rsid w:val="00C31D30"/>
     <w:rPr>
-      <w:rFonts w:asciiTheme="majorHAnsi" w:eastAsiaTheme="majorEastAsia" w:hAnsiTheme="majorHAnsi" w:cstheme="majorBidi"/>
+      <w:rFonts w:asciiTheme="majorHAnsi" w:hAnsiTheme="majorHAnsi" w:eastAsiaTheme="majorEastAsia" w:cstheme="majorBidi"/>
       <w:i/>
       <w:iCs/>
       <w:kern w:val="24"/>
@@ -8429,7 +8629,7 @@
       <w:szCs w:val="18"/>
     </w:rPr>
   </w:style>
-  <w:style w:type="character" w:customStyle="1" w:styleId="TextodegloboCar">
+  <w:style w:type="character" w:styleId="TextodegloboCar" w:customStyle="1">
     <w:name w:val="Texto de globo Car"/>
     <w:basedOn w:val="Fuentedeprrafopredeter"/>
     <w:link w:val="Textodeglobo"/>
@@ -8463,10 +8663,10 @@
     <w:rsid w:val="009A6A3B"/>
     <w:pPr>
       <w:pBdr>
-        <w:top w:val="single" w:sz="2" w:space="10" w:color="595959" w:themeColor="text1" w:themeTint="A6" w:shadow="1"/>
-        <w:left w:val="single" w:sz="2" w:space="10" w:color="595959" w:themeColor="text1" w:themeTint="A6" w:shadow="1"/>
-        <w:bottom w:val="single" w:sz="2" w:space="10" w:color="595959" w:themeColor="text1" w:themeTint="A6" w:shadow="1"/>
-        <w:right w:val="single" w:sz="2" w:space="10" w:color="595959" w:themeColor="text1" w:themeTint="A6" w:shadow="1"/>
+        <w:top w:val="single" w:color="595959" w:themeColor="text1" w:themeTint="A6" w:sz="2" w:space="10" w:shadow="1"/>
+        <w:left w:val="single" w:color="595959" w:themeColor="text1" w:themeTint="A6" w:sz="2" w:space="10" w:shadow="1"/>
+        <w:bottom w:val="single" w:color="595959" w:themeColor="text1" w:themeTint="A6" w:sz="2" w:space="10" w:shadow="1"/>
+        <w:right w:val="single" w:color="595959" w:themeColor="text1" w:themeTint="A6" w:sz="2" w:space="10" w:shadow="1"/>
       </w:pBdr>
       <w:ind w:left="1152" w:right="1152" w:firstLine="0"/>
     </w:pPr>
@@ -8488,7 +8688,7 @@
       <w:ind w:firstLine="0"/>
     </w:pPr>
   </w:style>
-  <w:style w:type="character" w:customStyle="1" w:styleId="TextoindependienteCar">
+  <w:style w:type="character" w:styleId="TextoindependienteCar" w:customStyle="1">
     <w:name w:val="Texto independiente Car"/>
     <w:basedOn w:val="Fuentedeprrafopredeter"/>
     <w:link w:val="Textoindependiente"/>
@@ -8510,7 +8710,7 @@
       <w:ind w:firstLine="0"/>
     </w:pPr>
   </w:style>
-  <w:style w:type="character" w:customStyle="1" w:styleId="Textoindependiente2Car">
+  <w:style w:type="character" w:styleId="Textoindependiente2Car" w:customStyle="1">
     <w:name w:val="Texto independiente 2 Car"/>
     <w:basedOn w:val="Fuentedeprrafopredeter"/>
     <w:link w:val="Textoindependiente2"/>
@@ -8537,7 +8737,7 @@
       <w:szCs w:val="16"/>
     </w:rPr>
   </w:style>
-  <w:style w:type="character" w:customStyle="1" w:styleId="Textoindependiente3Car">
+  <w:style w:type="character" w:styleId="Textoindependiente3Car" w:customStyle="1">
     <w:name w:val="Texto independiente 3 Car"/>
     <w:basedOn w:val="Fuentedeprrafopredeter"/>
     <w:link w:val="Textoindependiente3"/>
@@ -8561,7 +8761,7 @@
       <w:spacing w:after="0"/>
     </w:pPr>
   </w:style>
-  <w:style w:type="character" w:customStyle="1" w:styleId="TextoindependienteprimerasangraCar">
+  <w:style w:type="character" w:styleId="TextoindependienteprimerasangraCar" w:customStyle="1">
     <w:name w:val="Texto independiente primera sangría Car"/>
     <w:basedOn w:val="TextoindependienteCar"/>
     <w:link w:val="Textoindependienteprimerasangra"/>
@@ -8583,7 +8783,7 @@
       <w:ind w:left="360" w:firstLine="0"/>
     </w:pPr>
   </w:style>
-  <w:style w:type="character" w:customStyle="1" w:styleId="SangradetextonormalCar">
+  <w:style w:type="character" w:styleId="SangradetextonormalCar" w:customStyle="1">
     <w:name w:val="Sangría de texto normal Car"/>
     <w:basedOn w:val="Fuentedeprrafopredeter"/>
     <w:link w:val="Sangradetextonormal"/>
@@ -8604,7 +8804,7 @@
       <w:spacing w:after="0"/>
     </w:pPr>
   </w:style>
-  <w:style w:type="character" w:customStyle="1" w:styleId="Textoindependienteprimerasangra2Car">
+  <w:style w:type="character" w:styleId="Textoindependienteprimerasangra2Car" w:customStyle="1">
     <w:name w:val="Texto independiente primera sangría 2 Car"/>
     <w:basedOn w:val="SangradetextonormalCar"/>
     <w:link w:val="Textoindependienteprimerasangra2"/>
@@ -8626,7 +8826,7 @@
       <w:ind w:left="360" w:firstLine="0"/>
     </w:pPr>
   </w:style>
-  <w:style w:type="character" w:customStyle="1" w:styleId="Sangra2detindependienteCar">
+  <w:style w:type="character" w:styleId="Sangra2detindependienteCar" w:customStyle="1">
     <w:name w:val="Sangría 2 de t. independiente Car"/>
     <w:basedOn w:val="Fuentedeprrafopredeter"/>
     <w:link w:val="Sangra2detindependiente"/>
@@ -8653,7 +8853,7 @@
       <w:szCs w:val="16"/>
     </w:rPr>
   </w:style>
-  <w:style w:type="character" w:customStyle="1" w:styleId="Sangra3detindependienteCar">
+  <w:style w:type="character" w:styleId="Sangra3detindependienteCar" w:customStyle="1">
     <w:name w:val="Sangría 3 de t. independiente Car"/>
     <w:basedOn w:val="Fuentedeprrafopredeter"/>
     <w:link w:val="Sangra3detindependiente"/>
@@ -8699,7 +8899,7 @@
       <w:ind w:left="4320" w:firstLine="0"/>
     </w:pPr>
   </w:style>
-  <w:style w:type="character" w:customStyle="1" w:styleId="CierreCar">
+  <w:style w:type="character" w:styleId="CierreCar" w:customStyle="1">
     <w:name w:val="Cierre Car"/>
     <w:basedOn w:val="Fuentedeprrafopredeter"/>
     <w:link w:val="Cierre"/>
@@ -8726,7 +8926,7 @@
       <w:szCs w:val="20"/>
     </w:rPr>
   </w:style>
-  <w:style w:type="character" w:customStyle="1" w:styleId="TextocomentarioCar">
+  <w:style w:type="character" w:styleId="TextocomentarioCar" w:customStyle="1">
     <w:name w:val="Texto comentario Car"/>
     <w:basedOn w:val="Fuentedeprrafopredeter"/>
     <w:link w:val="Textocomentario"/>
@@ -8752,7 +8952,7 @@
       <w:bCs/>
     </w:rPr>
   </w:style>
-  <w:style w:type="character" w:customStyle="1" w:styleId="AsuntodelcomentarioCar">
+  <w:style w:type="character" w:styleId="AsuntodelcomentarioCar" w:customStyle="1">
     <w:name w:val="Asunto del comentario Car"/>
     <w:basedOn w:val="TextocomentarioCar"/>
     <w:link w:val="Asuntodelcomentario"/>
@@ -8778,7 +8978,7 @@
       <w:ind w:firstLine="0"/>
     </w:pPr>
   </w:style>
-  <w:style w:type="character" w:customStyle="1" w:styleId="FechaCar">
+  <w:style w:type="character" w:styleId="FechaCar" w:customStyle="1">
     <w:name w:val="Fecha Car"/>
     <w:basedOn w:val="Fuentedeprrafopredeter"/>
     <w:link w:val="Fecha"/>
@@ -8806,7 +9006,7 @@
       <w:szCs w:val="16"/>
     </w:rPr>
   </w:style>
-  <w:style w:type="character" w:customStyle="1" w:styleId="MapadeldocumentoCar">
+  <w:style w:type="character" w:styleId="MapadeldocumentoCar" w:customStyle="1">
     <w:name w:val="Mapa del documento Car"/>
     <w:basedOn w:val="Fuentedeprrafopredeter"/>
     <w:link w:val="Mapadeldocumento"/>
@@ -8832,7 +9032,7 @@
       <w:ind w:firstLine="0"/>
     </w:pPr>
   </w:style>
-  <w:style w:type="character" w:customStyle="1" w:styleId="FirmadecorreoelectrnicoCar">
+  <w:style w:type="character" w:styleId="FirmadecorreoelectrnicoCar" w:customStyle="1">
     <w:name w:val="Firma de correo electrónico Car"/>
     <w:basedOn w:val="Fuentedeprrafopredeter"/>
     <w:link w:val="Firmadecorreoelectrnico"/>
@@ -8858,7 +9058,7 @@
       <w:szCs w:val="20"/>
     </w:rPr>
   </w:style>
-  <w:style w:type="character" w:customStyle="1" w:styleId="TextonotapieCar">
+  <w:style w:type="character" w:styleId="TextonotapieCar" w:customStyle="1">
     <w:name w:val="Texto nota pie Car"/>
     <w:basedOn w:val="Fuentedeprrafopredeter"/>
     <w:link w:val="Textonotapie"/>
@@ -8878,12 +9078,12 @@
     <w:semiHidden/>
     <w:unhideWhenUsed/>
     <w:pPr>
-      <w:framePr w:w="7920" w:h="1980" w:hRule="exact" w:hSpace="180" w:wrap="auto" w:hAnchor="page" w:xAlign="center" w:yAlign="bottom"/>
+      <w:framePr w:w="7920" w:h="1980" w:hSpace="180" w:wrap="auto" w:hAnchor="page" w:xAlign="center" w:yAlign="bottom" w:hRule="exact"/>
       <w:spacing w:line="240" w:lineRule="auto"/>
       <w:ind w:left="2880" w:firstLine="0"/>
     </w:pPr>
     <w:rPr>
-      <w:rFonts w:asciiTheme="majorHAnsi" w:eastAsiaTheme="majorEastAsia" w:hAnsiTheme="majorHAnsi" w:cstheme="majorBidi"/>
+      <w:rFonts w:asciiTheme="majorHAnsi" w:hAnsiTheme="majorHAnsi" w:eastAsiaTheme="majorEastAsia" w:cstheme="majorBidi"/>
     </w:rPr>
   </w:style>
   <w:style w:type="paragraph" w:styleId="Remitedesobre">
@@ -8898,7 +9098,7 @@
       <w:ind w:firstLine="0"/>
     </w:pPr>
     <w:rPr>
-      <w:rFonts w:asciiTheme="majorHAnsi" w:eastAsiaTheme="majorEastAsia" w:hAnsiTheme="majorHAnsi" w:cstheme="majorBidi"/>
+      <w:rFonts w:asciiTheme="majorHAnsi" w:hAnsiTheme="majorHAnsi" w:eastAsiaTheme="majorEastAsia" w:cstheme="majorBidi"/>
       <w:sz w:val="22"/>
       <w:szCs w:val="20"/>
     </w:rPr>
@@ -8915,7 +9115,7 @@
       <w:ind w:firstLine="0"/>
     </w:pPr>
   </w:style>
-  <w:style w:type="character" w:customStyle="1" w:styleId="PiedepginaCar">
+  <w:style w:type="character" w:styleId="PiedepginaCar" w:customStyle="1">
     <w:name w:val="Pie de página Car"/>
     <w:basedOn w:val="Fuentedeprrafopredeter"/>
     <w:link w:val="Piedepgina"/>
@@ -8935,12 +9135,12 @@
     <w:tblPr>
       <w:tblInd w:w="0" w:type="dxa"/>
       <w:tblBorders>
-        <w:top w:val="single" w:sz="4" w:space="0" w:color="auto"/>
-        <w:left w:val="single" w:sz="4" w:space="0" w:color="auto"/>
-        <w:bottom w:val="single" w:sz="4" w:space="0" w:color="auto"/>
-        <w:right w:val="single" w:sz="4" w:space="0" w:color="auto"/>
-        <w:insideH w:val="single" w:sz="4" w:space="0" w:color="auto"/>
-        <w:insideV w:val="single" w:sz="4" w:space="0" w:color="auto"/>
+        <w:top w:val="single" w:color="auto" w:sz="4" w:space="0"/>
+        <w:left w:val="single" w:color="auto" w:sz="4" w:space="0"/>
+        <w:bottom w:val="single" w:color="auto" w:sz="4" w:space="0"/>
+        <w:right w:val="single" w:color="auto" w:sz="4" w:space="0"/>
+        <w:insideH w:val="single" w:color="auto" w:sz="4" w:space="0"/>
+        <w:insideV w:val="single" w:color="auto" w:sz="4" w:space="0"/>
       </w:tblBorders>
       <w:tblCellMar>
         <w:top w:w="0" w:type="dxa"/>
@@ -8960,12 +9160,12 @@
     <w:tblPr>
       <w:tblInd w:w="0" w:type="dxa"/>
       <w:tblBorders>
-        <w:top w:val="single" w:sz="4" w:space="0" w:color="BFBFBF" w:themeColor="background1" w:themeShade="BF"/>
-        <w:left w:val="single" w:sz="4" w:space="0" w:color="BFBFBF" w:themeColor="background1" w:themeShade="BF"/>
-        <w:bottom w:val="single" w:sz="4" w:space="0" w:color="BFBFBF" w:themeColor="background1" w:themeShade="BF"/>
-        <w:right w:val="single" w:sz="4" w:space="0" w:color="BFBFBF" w:themeColor="background1" w:themeShade="BF"/>
-        <w:insideH w:val="single" w:sz="4" w:space="0" w:color="BFBFBF" w:themeColor="background1" w:themeShade="BF"/>
-        <w:insideV w:val="single" w:sz="4" w:space="0" w:color="BFBFBF" w:themeColor="background1" w:themeShade="BF"/>
+        <w:top w:val="single" w:color="BFBFBF" w:themeColor="background1" w:themeShade="BF" w:sz="4" w:space="0"/>
+        <w:left w:val="single" w:color="BFBFBF" w:themeColor="background1" w:themeShade="BF" w:sz="4" w:space="0"/>
+        <w:bottom w:val="single" w:color="BFBFBF" w:themeColor="background1" w:themeShade="BF" w:sz="4" w:space="0"/>
+        <w:right w:val="single" w:color="BFBFBF" w:themeColor="background1" w:themeShade="BF" w:sz="4" w:space="0"/>
+        <w:insideH w:val="single" w:color="BFBFBF" w:themeColor="background1" w:themeShade="BF" w:sz="4" w:space="0"/>
+        <w:insideV w:val="single" w:color="BFBFBF" w:themeColor="background1" w:themeShade="BF" w:sz="4" w:space="0"/>
       </w:tblBorders>
       <w:tblCellMar>
         <w:top w:w="0" w:type="dxa"/>
@@ -8975,33 +9175,33 @@
       </w:tblCellMar>
     </w:tblPr>
   </w:style>
-  <w:style w:type="character" w:customStyle="1" w:styleId="Ttulo6Car">
+  <w:style w:type="character" w:styleId="Ttulo6Car" w:customStyle="1">
     <w:name w:val="Título 6 Car"/>
     <w:basedOn w:val="Fuentedeprrafopredeter"/>
     <w:link w:val="Ttulo6"/>
     <w:uiPriority w:val="9"/>
     <w:semiHidden/>
     <w:rPr>
-      <w:rFonts w:asciiTheme="majorHAnsi" w:eastAsiaTheme="majorEastAsia" w:hAnsiTheme="majorHAnsi" w:cstheme="majorBidi"/>
+      <w:rFonts w:asciiTheme="majorHAnsi" w:hAnsiTheme="majorHAnsi" w:eastAsiaTheme="majorEastAsia" w:cstheme="majorBidi"/>
       <w:color w:val="6E6E6E" w:themeColor="accent1" w:themeShade="7F"/>
       <w:kern w:val="24"/>
     </w:rPr>
   </w:style>
-  <w:style w:type="character" w:customStyle="1" w:styleId="Ttulo7Car">
+  <w:style w:type="character" w:styleId="Ttulo7Car" w:customStyle="1">
     <w:name w:val="Título 7 Car"/>
     <w:basedOn w:val="Fuentedeprrafopredeter"/>
     <w:link w:val="Ttulo7"/>
     <w:uiPriority w:val="9"/>
     <w:semiHidden/>
     <w:rPr>
-      <w:rFonts w:asciiTheme="majorHAnsi" w:eastAsiaTheme="majorEastAsia" w:hAnsiTheme="majorHAnsi" w:cstheme="majorBidi"/>
+      <w:rFonts w:asciiTheme="majorHAnsi" w:hAnsiTheme="majorHAnsi" w:eastAsiaTheme="majorEastAsia" w:cstheme="majorBidi"/>
       <w:i/>
       <w:iCs/>
       <w:color w:val="6E6E6E" w:themeColor="accent1" w:themeShade="7F"/>
       <w:kern w:val="24"/>
     </w:rPr>
   </w:style>
-  <w:style w:type="character" w:customStyle="1" w:styleId="Ttulo8Car">
+  <w:style w:type="character" w:styleId="Ttulo8Car" w:customStyle="1">
     <w:name w:val="Título 8 Car"/>
     <w:basedOn w:val="Fuentedeprrafopredeter"/>
     <w:link w:val="Ttulo8"/>
@@ -9009,14 +9209,14 @@
     <w:semiHidden/>
     <w:rsid w:val="00FF2002"/>
     <w:rPr>
-      <w:rFonts w:asciiTheme="majorHAnsi" w:eastAsiaTheme="majorEastAsia" w:hAnsiTheme="majorHAnsi" w:cstheme="majorBidi"/>
+      <w:rFonts w:asciiTheme="majorHAnsi" w:hAnsiTheme="majorHAnsi" w:eastAsiaTheme="majorEastAsia" w:cstheme="majorBidi"/>
       <w:color w:val="272727" w:themeColor="text1" w:themeTint="D8"/>
       <w:kern w:val="24"/>
       <w:sz w:val="22"/>
       <w:szCs w:val="21"/>
     </w:rPr>
   </w:style>
-  <w:style w:type="character" w:customStyle="1" w:styleId="Ttulo9Car">
+  <w:style w:type="character" w:styleId="Ttulo9Car" w:customStyle="1">
     <w:name w:val="Título 9 Car"/>
     <w:basedOn w:val="Fuentedeprrafopredeter"/>
     <w:link w:val="Ttulo9"/>
@@ -9024,7 +9224,7 @@
     <w:semiHidden/>
     <w:rsid w:val="00FF2002"/>
     <w:rPr>
-      <w:rFonts w:asciiTheme="majorHAnsi" w:eastAsiaTheme="majorEastAsia" w:hAnsiTheme="majorHAnsi" w:cstheme="majorBidi"/>
+      <w:rFonts w:asciiTheme="majorHAnsi" w:hAnsiTheme="majorHAnsi" w:eastAsiaTheme="majorEastAsia" w:cstheme="majorBidi"/>
       <w:i/>
       <w:iCs/>
       <w:color w:val="272727" w:themeColor="text1" w:themeTint="D8"/>
@@ -9049,7 +9249,7 @@
       <w:iCs/>
     </w:rPr>
   </w:style>
-  <w:style w:type="character" w:customStyle="1" w:styleId="DireccinHTMLCar">
+  <w:style w:type="character" w:styleId="DireccinHTMLCar" w:customStyle="1">
     <w:name w:val="Dirección HTML Car"/>
     <w:basedOn w:val="Fuentedeprrafopredeter"/>
     <w:link w:val="DireccinHTML"/>
@@ -9079,7 +9279,7 @@
       <w:szCs w:val="20"/>
     </w:rPr>
   </w:style>
-  <w:style w:type="character" w:customStyle="1" w:styleId="HTMLconformatoprevioCar">
+  <w:style w:type="character" w:styleId="HTMLconformatoprevioCar" w:customStyle="1">
     <w:name w:val="HTML con formato previo Car"/>
     <w:basedOn w:val="Fuentedeprrafopredeter"/>
     <w:link w:val="HTMLconformatoprevio"/>
@@ -9221,7 +9421,7 @@
       <w:ind w:firstLine="0"/>
     </w:pPr>
     <w:rPr>
-      <w:rFonts w:asciiTheme="majorHAnsi" w:eastAsiaTheme="majorEastAsia" w:hAnsiTheme="majorHAnsi" w:cstheme="majorBidi"/>
+      <w:rFonts w:asciiTheme="majorHAnsi" w:hAnsiTheme="majorHAnsi" w:eastAsiaTheme="majorEastAsia" w:cstheme="majorBidi"/>
       <w:b/>
       <w:bCs/>
     </w:rPr>
@@ -9238,8 +9438,8 @@
     <w:rsid w:val="005D3A03"/>
     <w:pPr>
       <w:pBdr>
-        <w:top w:val="single" w:sz="4" w:space="10" w:color="404040" w:themeColor="text1" w:themeTint="BF"/>
-        <w:bottom w:val="single" w:sz="4" w:space="10" w:color="404040" w:themeColor="text1" w:themeTint="BF"/>
+        <w:top w:val="single" w:color="404040" w:themeColor="text1" w:themeTint="BF" w:sz="4" w:space="10"/>
+        <w:bottom w:val="single" w:color="404040" w:themeColor="text1" w:themeTint="BF" w:sz="4" w:space="10"/>
       </w:pBdr>
       <w:spacing w:before="360" w:after="360"/>
       <w:ind w:left="864" w:right="864" w:firstLine="0"/>
@@ -9251,7 +9451,7 @@
       <w:color w:val="404040" w:themeColor="text1" w:themeTint="BF"/>
     </w:rPr>
   </w:style>
-  <w:style w:type="character" w:customStyle="1" w:styleId="CitadestacadaCar">
+  <w:style w:type="character" w:styleId="CitadestacadaCar" w:customStyle="1">
     <w:name w:val="Cita destacada Car"/>
     <w:basedOn w:val="Fuentedeprrafopredeter"/>
     <w:link w:val="Citadestacada"/>
@@ -9557,7 +9757,7 @@
       <w:szCs w:val="20"/>
     </w:rPr>
   </w:style>
-  <w:style w:type="character" w:customStyle="1" w:styleId="TextomacroCar">
+  <w:style w:type="character" w:styleId="TextomacroCar" w:customStyle="1">
     <w:name w:val="Texto macro Car"/>
     <w:basedOn w:val="Fuentedeprrafopredeter"/>
     <w:link w:val="Textomacro"/>
@@ -9580,27 +9780,27 @@
     <w:unhideWhenUsed/>
     <w:pPr>
       <w:pBdr>
-        <w:top w:val="single" w:sz="6" w:space="1" w:color="auto"/>
-        <w:left w:val="single" w:sz="6" w:space="1" w:color="auto"/>
-        <w:bottom w:val="single" w:sz="6" w:space="1" w:color="auto"/>
-        <w:right w:val="single" w:sz="6" w:space="1" w:color="auto"/>
+        <w:top w:val="single" w:color="auto" w:sz="6" w:space="1"/>
+        <w:left w:val="single" w:color="auto" w:sz="6" w:space="1"/>
+        <w:bottom w:val="single" w:color="auto" w:sz="6" w:space="1"/>
+        <w:right w:val="single" w:color="auto" w:sz="6" w:space="1"/>
       </w:pBdr>
       <w:shd w:val="pct20" w:color="auto" w:fill="auto"/>
       <w:spacing w:line="240" w:lineRule="auto"/>
       <w:ind w:left="1080" w:firstLine="0"/>
     </w:pPr>
     <w:rPr>
-      <w:rFonts w:asciiTheme="majorHAnsi" w:eastAsiaTheme="majorEastAsia" w:hAnsiTheme="majorHAnsi" w:cstheme="majorBidi"/>
+      <w:rFonts w:asciiTheme="majorHAnsi" w:hAnsiTheme="majorHAnsi" w:eastAsiaTheme="majorEastAsia" w:cstheme="majorBidi"/>
     </w:rPr>
   </w:style>
-  <w:style w:type="character" w:customStyle="1" w:styleId="EncabezadodemensajeCar">
+  <w:style w:type="character" w:styleId="EncabezadodemensajeCar" w:customStyle="1">
     <w:name w:val="Encabezado de mensaje Car"/>
     <w:basedOn w:val="Fuentedeprrafopredeter"/>
     <w:link w:val="Encabezadodemensaje"/>
     <w:uiPriority w:val="99"/>
     <w:semiHidden/>
     <w:rPr>
-      <w:rFonts w:asciiTheme="majorHAnsi" w:eastAsiaTheme="majorEastAsia" w:hAnsiTheme="majorHAnsi" w:cstheme="majorBidi"/>
+      <w:rFonts w:asciiTheme="majorHAnsi" w:hAnsiTheme="majorHAnsi" w:eastAsiaTheme="majorEastAsia" w:cstheme="majorBidi"/>
       <w:kern w:val="24"/>
       <w:shd w:val="pct20" w:color="auto" w:fill="auto"/>
     </w:rPr>
@@ -9641,7 +9841,7 @@
       <w:ind w:firstLine="0"/>
     </w:pPr>
   </w:style>
-  <w:style w:type="character" w:customStyle="1" w:styleId="EncabezadodenotaCar">
+  <w:style w:type="character" w:styleId="EncabezadodenotaCar" w:customStyle="1">
     <w:name w:val="Encabezado de nota Car"/>
     <w:basedOn w:val="Fuentedeprrafopredeter"/>
     <w:link w:val="Encabezadodenota"/>
@@ -9669,7 +9869,7 @@
       <w:szCs w:val="21"/>
     </w:rPr>
   </w:style>
-  <w:style w:type="character" w:customStyle="1" w:styleId="TextosinformatoCar">
+  <w:style w:type="character" w:styleId="TextosinformatoCar" w:customStyle="1">
     <w:name w:val="Texto sin formato Car"/>
     <w:basedOn w:val="Fuentedeprrafopredeter"/>
     <w:link w:val="Textosinformato"/>
@@ -9703,7 +9903,7 @@
       <w:color w:val="404040" w:themeColor="text1" w:themeTint="BF"/>
     </w:rPr>
   </w:style>
-  <w:style w:type="character" w:customStyle="1" w:styleId="CitaCar">
+  <w:style w:type="character" w:styleId="CitaCar" w:customStyle="1">
     <w:name w:val="Cita Car"/>
     <w:basedOn w:val="Fuentedeprrafopredeter"/>
     <w:link w:val="Cita"/>
@@ -9728,7 +9928,7 @@
       <w:ind w:firstLine="0"/>
     </w:pPr>
   </w:style>
-  <w:style w:type="character" w:customStyle="1" w:styleId="SaludoCar">
+  <w:style w:type="character" w:styleId="SaludoCar" w:customStyle="1">
     <w:name w:val="Saludo Car"/>
     <w:basedOn w:val="Fuentedeprrafopredeter"/>
     <w:link w:val="Saludo"/>
@@ -9750,7 +9950,7 @@
       <w:ind w:left="4320" w:firstLine="0"/>
     </w:pPr>
   </w:style>
-  <w:style w:type="character" w:customStyle="1" w:styleId="FirmaCar">
+  <w:style w:type="character" w:styleId="FirmaCar" w:customStyle="1">
     <w:name w:val="Firma Car"/>
     <w:basedOn w:val="Fuentedeprrafopredeter"/>
     <w:link w:val="Firma"/>
@@ -9794,7 +9994,7 @@
       <w:ind w:firstLine="0"/>
     </w:pPr>
     <w:rPr>
-      <w:rFonts w:asciiTheme="majorHAnsi" w:eastAsiaTheme="majorEastAsia" w:hAnsiTheme="majorHAnsi" w:cstheme="majorBidi"/>
+      <w:rFonts w:asciiTheme="majorHAnsi" w:hAnsiTheme="majorHAnsi" w:eastAsiaTheme="majorEastAsia" w:cstheme="majorBidi"/>
       <w:b/>
       <w:bCs/>
     </w:rPr>
@@ -9897,7 +10097,7 @@
       <w:vertAlign w:val="superscript"/>
     </w:rPr>
   </w:style>
-  <w:style w:type="table" w:customStyle="1" w:styleId="InformeAPA">
+  <w:style w:type="table" w:styleId="InformeAPA" w:customStyle="1">
     <w:name w:val="Informe APA"/>
     <w:basedOn w:val="Tablanormal"/>
     <w:uiPriority w:val="99"/>
@@ -9909,8 +10109,8 @@
     <w:tblPr>
       <w:tblInd w:w="0" w:type="dxa"/>
       <w:tblBorders>
-        <w:top w:val="single" w:sz="12" w:space="0" w:color="auto"/>
-        <w:bottom w:val="single" w:sz="12" w:space="0" w:color="auto"/>
+        <w:top w:val="single" w:color="auto" w:sz="12" w:space="0"/>
+        <w:bottom w:val="single" w:color="auto" w:sz="12" w:space="0"/>
       </w:tblBorders>
       <w:tblCellMar>
         <w:top w:w="0" w:type="dxa"/>
@@ -9929,9 +10129,9 @@
       </w:trPr>
       <w:tcPr>
         <w:tcBorders>
-          <w:top w:val="single" w:sz="12" w:space="0" w:color="auto"/>
+          <w:top w:val="single" w:color="auto" w:sz="12" w:space="0"/>
           <w:left w:val="nil"/>
-          <w:bottom w:val="single" w:sz="12" w:space="0" w:color="auto"/>
+          <w:bottom w:val="single" w:color="auto" w:sz="12" w:space="0"/>
           <w:right w:val="nil"/>
           <w:insideH w:val="nil"/>
           <w:insideV w:val="nil"/>
@@ -9941,7 +10141,7 @@
       </w:tcPr>
     </w:tblStylePr>
   </w:style>
-  <w:style w:type="paragraph" w:customStyle="1" w:styleId="Tablailustracin">
+  <w:style w:type="paragraph" w:styleId="Tablailustracin" w:customStyle="1">
     <w:name w:val="Tabla/ilustración"/>
     <w:basedOn w:val="Normal"/>
     <w:uiPriority w:val="39"/>
@@ -9965,12 +10165,12 @@
       <w:tblStyleColBandSize w:val="1"/>
       <w:tblInd w:w="0" w:type="dxa"/>
       <w:tblBorders>
-        <w:top w:val="single" w:sz="4" w:space="0" w:color="BFBFBF" w:themeColor="background1" w:themeShade="BF"/>
-        <w:left w:val="single" w:sz="4" w:space="0" w:color="BFBFBF" w:themeColor="background1" w:themeShade="BF"/>
-        <w:bottom w:val="single" w:sz="4" w:space="0" w:color="BFBFBF" w:themeColor="background1" w:themeShade="BF"/>
-        <w:right w:val="single" w:sz="4" w:space="0" w:color="BFBFBF" w:themeColor="background1" w:themeShade="BF"/>
-        <w:insideH w:val="single" w:sz="4" w:space="0" w:color="BFBFBF" w:themeColor="background1" w:themeShade="BF"/>
-        <w:insideV w:val="single" w:sz="4" w:space="0" w:color="BFBFBF" w:themeColor="background1" w:themeShade="BF"/>
+        <w:top w:val="single" w:color="BFBFBF" w:themeColor="background1" w:themeShade="BF" w:sz="4" w:space="0"/>
+        <w:left w:val="single" w:color="BFBFBF" w:themeColor="background1" w:themeShade="BF" w:sz="4" w:space="0"/>
+        <w:bottom w:val="single" w:color="BFBFBF" w:themeColor="background1" w:themeShade="BF" w:sz="4" w:space="0"/>
+        <w:right w:val="single" w:color="BFBFBF" w:themeColor="background1" w:themeShade="BF" w:sz="4" w:space="0"/>
+        <w:insideH w:val="single" w:color="BFBFBF" w:themeColor="background1" w:themeShade="BF" w:sz="4" w:space="0"/>
+        <w:insideV w:val="single" w:color="BFBFBF" w:themeColor="background1" w:themeShade="BF" w:sz="4" w:space="0"/>
       </w:tblBorders>
       <w:tblCellMar>
         <w:top w:w="0" w:type="dxa"/>
@@ -9993,7 +10193,7 @@
       <w:tblPr/>
       <w:tcPr>
         <w:tcBorders>
-          <w:top w:val="double" w:sz="4" w:space="0" w:color="BFBFBF" w:themeColor="background1" w:themeShade="BF"/>
+          <w:top w:val="double" w:color="BFBFBF" w:themeColor="background1" w:themeShade="BF" w:sz="4" w:space="0"/>
         </w:tcBorders>
       </w:tcPr>
     </w:tblStylePr>
@@ -10051,7 +10251,7 @@
       <w:szCs w:val="20"/>
     </w:rPr>
   </w:style>
-  <w:style w:type="character" w:customStyle="1" w:styleId="TextonotaalfinalCar">
+  <w:style w:type="character" w:styleId="TextonotaalfinalCar" w:customStyle="1">
     <w:name w:val="Texto nota al final Car"/>
     <w:basedOn w:val="Fuentedeprrafopredeter"/>
     <w:link w:val="Textonotaalfinal"/>
@@ -10164,7 +10364,7 @@
       <w:u w:val="single"/>
     </w:rPr>
   </w:style>
-  <w:style w:type="paragraph" w:customStyle="1" w:styleId="Ttulo21">
+  <w:style w:type="paragraph" w:styleId="Ttulo21" w:customStyle="1">
     <w:name w:val="Título 21"/>
     <w:basedOn w:val="Normal"/>
     <w:uiPriority w:val="1"/>

</xml_diff>